<commit_message>
ReadMe.docx updated by Gary
</commit_message>
<xml_diff>
--- a/arxrobot_firmware/ReadMe.docx
+++ b/arxrobot_firmware/ReadMe.docx
@@ -724,12 +724,357 @@
       </w:pPr>
       <w:r>
         <w:lastRenderedPageBreak/>
+        <w:t>Getting Started</w:t>
+      </w:r>
+    </w:p>
+    <w:p>
+      <w:r>
+        <w:t xml:space="preserve">You can download the </w:t>
+      </w:r>
+      <w:r>
+        <w:rPr>
+          <w:rFonts w:ascii="Courier New" w:hAnsi="Courier New" w:cs="Courier New"/>
+        </w:rPr>
+        <w:t>arxrobot_firmware</w:t>
+      </w:r>
+      <w:r>
+        <w:t xml:space="preserve"> from the Arxterra GitHub releases page: </w:t>
+      </w:r>
+      <w:hyperlink r:id="rId9" w:tgtFrame="_blank" w:history="1">
+        <w:r>
+          <w:rPr>
+            <w:rStyle w:val="Hyperlink"/>
+            <w:rFonts w:ascii="Arial" w:hAnsi="Arial" w:cs="Arial"/>
+            <w:color w:val="1155CC"/>
+            <w:sz w:val="20"/>
+            <w:szCs w:val="20"/>
+            <w:shd w:val="clear" w:color="auto" w:fill="FFFFFF"/>
+          </w:rPr>
+          <w:t>https://github.com/arxterra/arxro</w:t>
+        </w:r>
+        <w:r>
+          <w:rPr>
+            <w:rStyle w:val="Hyperlink"/>
+            <w:rFonts w:ascii="Arial" w:hAnsi="Arial" w:cs="Arial"/>
+            <w:color w:val="1155CC"/>
+            <w:sz w:val="20"/>
+            <w:szCs w:val="20"/>
+            <w:shd w:val="clear" w:color="auto" w:fill="FFFFFF"/>
+          </w:rPr>
+          <w:t>b</w:t>
+        </w:r>
+        <w:r>
+          <w:rPr>
+            <w:rStyle w:val="Hyperlink"/>
+            <w:rFonts w:ascii="Arial" w:hAnsi="Arial" w:cs="Arial"/>
+            <w:color w:val="1155CC"/>
+            <w:sz w:val="20"/>
+            <w:szCs w:val="20"/>
+            <w:shd w:val="clear" w:color="auto" w:fill="FFFFFF"/>
+          </w:rPr>
+          <w:t>ot-firmware/releases</w:t>
+        </w:r>
+      </w:hyperlink>
+      <w:r>
+        <w:t xml:space="preserve">. </w:t>
+      </w:r>
+    </w:p>
+    <w:p>
+      <w:r>
+        <w:t>Near the top of the</w:t>
+      </w:r>
+      <w:r>
+        <w:rPr>
+          <w:rFonts w:ascii="Courier New" w:hAnsi="Courier New" w:cs="Courier New"/>
+        </w:rPr>
+        <w:t xml:space="preserve"> arxrobot_firmware</w:t>
+      </w:r>
+      <w:r>
+        <w:t xml:space="preserve"> tab you will see a sequence of definitions.</w:t>
+      </w:r>
+    </w:p>
+    <w:p>
+      <w:pPr>
+        <w:pStyle w:val="NoSpacing"/>
+        <w:rPr>
+          <w:noProof/>
+        </w:rPr>
+      </w:pPr>
+      <w:r>
+        <w:rPr>
+          <w:noProof/>
+        </w:rPr>
+        <w:drawing>
+          <wp:inline distT="0" distB="0" distL="0" distR="0" wp14:anchorId="146DB1D8" wp14:editId="2F040C35">
+            <wp:extent cx="5943600" cy="1160780"/>
+            <wp:effectExtent l="0" t="0" r="0" b="1270"/>
+            <wp:docPr id="10" name="Picture 10"/>
+            <wp:cNvGraphicFramePr>
+              <a:graphicFrameLocks xmlns:a="http://schemas.openxmlformats.org/drawingml/2006/main" noChangeAspect="1"/>
+            </wp:cNvGraphicFramePr>
+            <a:graphic xmlns:a="http://schemas.openxmlformats.org/drawingml/2006/main">
+              <a:graphicData uri="http://schemas.openxmlformats.org/drawingml/2006/picture">
+                <pic:pic xmlns:pic="http://schemas.openxmlformats.org/drawingml/2006/picture">
+                  <pic:nvPicPr>
+                    <pic:cNvPr id="0" name=""/>
+                    <pic:cNvPicPr/>
+                  </pic:nvPicPr>
+                  <pic:blipFill>
+                    <a:blip r:embed="rId10"/>
+                    <a:stretch>
+                      <a:fillRect/>
+                    </a:stretch>
+                  </pic:blipFill>
+                  <pic:spPr>
+                    <a:xfrm>
+                      <a:off x="0" y="0"/>
+                      <a:ext cx="5943600" cy="1160780"/>
+                    </a:xfrm>
+                    <a:prstGeom prst="rect">
+                      <a:avLst/>
+                    </a:prstGeom>
+                  </pic:spPr>
+                </pic:pic>
+              </a:graphicData>
+            </a:graphic>
+          </wp:inline>
+        </w:drawing>
+      </w:r>
+    </w:p>
+    <w:p>
+      <w:pPr>
+        <w:rPr>
+          <w:noProof/>
+        </w:rPr>
+      </w:pPr>
+      <w:r>
+        <w:rPr>
+          <w:noProof/>
+        </w:rPr>
+        <w:t>Figure 0.1</w:t>
+      </w:r>
+      <w:r>
+        <w:rPr>
+          <w:noProof/>
+        </w:rPr>
+        <w:tab/>
+        <w:t xml:space="preserve">Configuring the code </w:t>
+      </w:r>
+      <w:r>
+        <w:rPr>
+          <w:noProof/>
+        </w:rPr>
+        <w:t>for a PaperBot</w:t>
+      </w:r>
+      <w:r>
+        <w:rPr>
+          <w:noProof/>
+        </w:rPr>
+        <w:t xml:space="preserve"> robot</w:t>
+      </w:r>
+    </w:p>
+    <w:p>
+      <w:pPr>
+        <w:rPr>
+          <w:noProof/>
+        </w:rPr>
+      </w:pPr>
+      <w:r>
+        <w:rPr>
+          <w:noProof/>
+        </w:rPr>
+        <w:t>Based on the Arxterra robot you have and the features included, set the</w:t>
+      </w:r>
+      <w:r>
+        <w:rPr>
+          <w:noProof/>
+        </w:rPr>
+        <w:t>se fields accordingly. The setting for Figure 0.1 correspond to a standard PaperBot.  Figure 0.2 show the settings for a mini-Rosco rover. The mini-Rosco uses bluetooth communictions versus a standard Rosco which used USB, and this case the mini-Rosco is equipped with an ultrasonic pinger.</w:t>
+      </w:r>
+    </w:p>
+    <w:p>
+      <w:pPr>
+        <w:pStyle w:val="NoSpacing"/>
+      </w:pPr>
+      <w:r>
+        <w:rPr>
+          <w:noProof/>
+        </w:rPr>
+        <w:drawing>
+          <wp:inline distT="0" distB="0" distL="0" distR="0" wp14:anchorId="04F5198E" wp14:editId="49E21C80">
+            <wp:extent cx="5943600" cy="681990"/>
+            <wp:effectExtent l="0" t="0" r="0" b="3810"/>
+            <wp:docPr id="11" name="Picture 11"/>
+            <wp:cNvGraphicFramePr>
+              <a:graphicFrameLocks xmlns:a="http://schemas.openxmlformats.org/drawingml/2006/main" noChangeAspect="1"/>
+            </wp:cNvGraphicFramePr>
+            <a:graphic xmlns:a="http://schemas.openxmlformats.org/drawingml/2006/main">
+              <a:graphicData uri="http://schemas.openxmlformats.org/drawingml/2006/picture">
+                <pic:pic xmlns:pic="http://schemas.openxmlformats.org/drawingml/2006/picture">
+                  <pic:nvPicPr>
+                    <pic:cNvPr id="0" name=""/>
+                    <pic:cNvPicPr/>
+                  </pic:nvPicPr>
+                  <pic:blipFill>
+                    <a:blip r:embed="rId11"/>
+                    <a:stretch>
+                      <a:fillRect/>
+                    </a:stretch>
+                  </pic:blipFill>
+                  <pic:spPr>
+                    <a:xfrm>
+                      <a:off x="0" y="0"/>
+                      <a:ext cx="5943600" cy="681990"/>
+                    </a:xfrm>
+                    <a:prstGeom prst="rect">
+                      <a:avLst/>
+                    </a:prstGeom>
+                  </pic:spPr>
+                </pic:pic>
+              </a:graphicData>
+            </a:graphic>
+          </wp:inline>
+        </w:drawing>
+      </w:r>
+    </w:p>
+    <w:p>
+      <w:pPr>
+        <w:rPr>
+          <w:noProof/>
+        </w:rPr>
+      </w:pPr>
+      <w:r>
+        <w:rPr>
+          <w:noProof/>
+        </w:rPr>
+        <w:t>Figure 0.</w:t>
+      </w:r>
+      <w:r>
+        <w:rPr>
+          <w:noProof/>
+        </w:rPr>
+        <w:t>2</w:t>
+      </w:r>
+      <w:r>
+        <w:rPr>
+          <w:noProof/>
+        </w:rPr>
+        <w:tab/>
+        <w:t>Configuring the code</w:t>
+      </w:r>
+      <w:r>
+        <w:rPr>
+          <w:noProof/>
+        </w:rPr>
+        <w:t xml:space="preserve"> for a mini-Rosco</w:t>
+      </w:r>
+    </w:p>
+    <w:p>
+      <w:r>
+        <w:t xml:space="preserve">Once you have configured your code. Open the </w:t>
+      </w:r>
+      <w:r>
+        <w:rPr>
+          <w:rFonts w:ascii="Courier New" w:hAnsi="Courier New" w:cs="Courier New"/>
+        </w:rPr>
+        <w:t xml:space="preserve">pinouts_robot.h </w:t>
+      </w:r>
+      <w:r>
+        <w:t>tab and make sure your rover’s pinouts are correct. You can update the table as needed.</w:t>
+      </w:r>
+    </w:p>
+    <w:p>
+      <w:r>
+        <w:rPr>
+          <w:noProof/>
+        </w:rPr>
+        <w:drawing>
+          <wp:inline distT="0" distB="0" distL="0" distR="0" wp14:anchorId="17D3733A" wp14:editId="25F82F72">
+            <wp:extent cx="5067300" cy="1905000"/>
+            <wp:effectExtent l="0" t="0" r="0" b="0"/>
+            <wp:docPr id="13" name="Picture 13"/>
+            <wp:cNvGraphicFramePr>
+              <a:graphicFrameLocks xmlns:a="http://schemas.openxmlformats.org/drawingml/2006/main" noChangeAspect="1"/>
+            </wp:cNvGraphicFramePr>
+            <a:graphic xmlns:a="http://schemas.openxmlformats.org/drawingml/2006/main">
+              <a:graphicData uri="http://schemas.openxmlformats.org/drawingml/2006/picture">
+                <pic:pic xmlns:pic="http://schemas.openxmlformats.org/drawingml/2006/picture">
+                  <pic:nvPicPr>
+                    <pic:cNvPr id="0" name=""/>
+                    <pic:cNvPicPr/>
+                  </pic:nvPicPr>
+                  <pic:blipFill>
+                    <a:blip r:embed="rId12"/>
+                    <a:stretch>
+                      <a:fillRect/>
+                    </a:stretch>
+                  </pic:blipFill>
+                  <pic:spPr>
+                    <a:xfrm>
+                      <a:off x="0" y="0"/>
+                      <a:ext cx="5067300" cy="1905000"/>
+                    </a:xfrm>
+                    <a:prstGeom prst="rect">
+                      <a:avLst/>
+                    </a:prstGeom>
+                  </pic:spPr>
+                </pic:pic>
+              </a:graphicData>
+            </a:graphic>
+          </wp:inline>
+        </w:drawing>
+      </w:r>
+      <w:r>
+        <w:t xml:space="preserve"> </w:t>
+      </w:r>
+    </w:p>
+    <w:p>
+      <w:r>
+        <w:t>Figure 0.3</w:t>
+      </w:r>
+      <w:r>
+        <w:tab/>
+        <w:t>Defining Arduino-to-robot pinouts</w:t>
+      </w:r>
+    </w:p>
+    <w:p>
+      <w:r>
+        <w:t>Th</w:t>
+      </w:r>
+      <w:r>
+        <w:t xml:space="preserve">e remainder of this </w:t>
+      </w:r>
+      <w:r>
+        <w:t xml:space="preserve">document covers how to modify the </w:t>
+      </w:r>
+      <w:r>
+        <w:rPr>
+          <w:rFonts w:ascii="Courier New" w:hAnsi="Courier New" w:cs="Courier New"/>
+        </w:rPr>
+        <w:t>arxrobot_firmware</w:t>
+      </w:r>
+      <w:r>
+        <w:t xml:space="preserve"> for your robot.</w:t>
+      </w:r>
+    </w:p>
+    <w:p>
+      <w:pPr>
+        <w:pStyle w:val="Heading1"/>
+      </w:pPr>
+      <w:r>
+        <w:lastRenderedPageBreak/>
         <w:t>Commands</w:t>
       </w:r>
     </w:p>
     <w:p>
       <w:r>
-        <w:t>Command and telemetry data are sent as byte arrays formatted as packets.  The format of a command packet is shown in Figure 1.0.  Each command packet consists of the following bytes.</w:t>
+        <w:t xml:space="preserve">Command and telemetry data are sent as byte arrays formatted </w:t>
+      </w:r>
+      <w:r>
+        <w:t>into</w:t>
+      </w:r>
+      <w:r>
+        <w:t xml:space="preserve"> packets.  The format of a command packet is shown in Figure 1.0.  Each command packet consists of the following bytes.</w:t>
       </w:r>
     </w:p>
     <w:p>
@@ -854,9 +1199,9 @@
             <o:lock v:ext="edit" aspectratio="t"/>
           </v:shapetype>
           <v:shape id="_x0000_i1025" type="#_x0000_t75" style="width:369pt;height:52.5pt" o:ole="">
-            <v:imagedata r:id="rId7" o:title=""/>
+            <v:imagedata r:id="rId13" o:title=""/>
           </v:shape>
-          <o:OLEObject Type="Embed" ProgID="Visio.Drawing.11" ShapeID="_x0000_i1025" DrawAspect="Content" ObjectID="_1477309710" r:id="rId8"/>
+          <o:OLEObject Type="Embed" ProgID="Visio.Drawing.11" ShapeID="_x0000_i1025" DrawAspect="Content" ObjectID="_1477843239" r:id="rId14"/>
         </w:object>
       </w:r>
     </w:p>
@@ -1317,70 +1662,62 @@
     </w:p>
     <w:p>
       <w:pPr>
-        <w:rPr>
-          <w:rFonts w:asciiTheme="majorHAnsi" w:eastAsiaTheme="majorEastAsia" w:hAnsiTheme="majorHAnsi" w:cstheme="majorBidi"/>
-          <w:b/>
-          <w:bCs/>
-          <w:color w:val="4F81BD" w:themeColor="accent1"/>
-          <w:sz w:val="26"/>
-          <w:szCs w:val="26"/>
-        </w:rPr>
-      </w:pPr>
-      <w:r>
-        <w:br w:type="page"/>
-      </w:r>
-    </w:p>
-    <w:p>
-      <w:pPr>
         <w:pStyle w:val="Heading2"/>
       </w:pPr>
       <w:r>
+        <w:t>Robot Commands</w:t>
+      </w:r>
+    </w:p>
+    <w:p>
+      <w:r>
+        <w:t>The</w:t>
+      </w:r>
+      <w:r>
+        <w:t xml:space="preserve"> latest table of command definitions is included in the </w:t>
+      </w:r>
+      <w:r>
+        <w:rPr>
+          <w:rFonts w:ascii="Courier New" w:hAnsi="Courier New" w:cs="Courier New"/>
+        </w:rPr>
+        <w:t>pinouts_robot.h</w:t>
+      </w:r>
+      <w:r>
+        <w:t xml:space="preserve"> file. Within the Arduino IDE these command definitions may be found under the </w:t>
+      </w:r>
+      <w:r>
+        <w:rPr>
+          <w:rFonts w:ascii="Courier New" w:hAnsi="Courier New" w:cs="Courier New"/>
+        </w:rPr>
+        <w:t>pinouts_robot.h</w:t>
+      </w:r>
+      <w:r>
+        <w:t xml:space="preserve"> tab. Figure 2.0 shows the command definitions </w:t>
+      </w:r>
+      <w:r>
+        <w:t>for</w:t>
+      </w:r>
+      <w:r>
+        <w:t xml:space="preserve"> </w:t>
+      </w:r>
+      <w:proofErr w:type="spellStart"/>
+      <w:r>
+        <w:t>arxrobot</w:t>
+      </w:r>
+      <w:proofErr w:type="spellEnd"/>
+      <w:r>
+        <w:t>-firmware alpha version 0.8.2.</w:t>
+      </w:r>
+    </w:p>
+    <w:p>
+      <w:r>
+        <w:rPr>
+          <w:noProof/>
+        </w:rPr>
         <w:lastRenderedPageBreak/>
-        <w:t>Robot Commands</w:t>
-      </w:r>
-    </w:p>
-    <w:p>
-      <w:r>
-        <w:t>The</w:t>
-      </w:r>
-      <w:r>
-        <w:t xml:space="preserve"> latest table of command definitions is included in the </w:t>
-      </w:r>
-      <w:proofErr w:type="spellStart"/>
-      <w:r>
-        <w:rPr>
-          <w:rFonts w:ascii="Courier New" w:hAnsi="Courier New" w:cs="Courier New"/>
-        </w:rPr>
-        <w:t>pinouts_robot.h</w:t>
-      </w:r>
-      <w:proofErr w:type="spellEnd"/>
-      <w:r>
-        <w:t xml:space="preserve"> file. Within the Arduino IDE these command definitions may be found under the </w:t>
-      </w:r>
-      <w:proofErr w:type="spellStart"/>
-      <w:r>
-        <w:rPr>
-          <w:rFonts w:ascii="Courier New" w:hAnsi="Courier New" w:cs="Courier New"/>
-        </w:rPr>
-        <w:t>pinouts_robot.h</w:t>
-      </w:r>
-      <w:proofErr w:type="spellEnd"/>
-      <w:r>
-        <w:t xml:space="preserve"> tab. Figure 2.0 shows the command definitions </w:t>
-      </w:r>
-      <w:r>
-        <w:t>current to version 8.1j</w:t>
-      </w:r>
-    </w:p>
-    <w:p>
-      <w:r>
-        <w:rPr>
-          <w:noProof/>
-        </w:rPr>
         <w:drawing>
-          <wp:inline distT="0" distB="0" distL="0" distR="0" wp14:anchorId="6353DB52" wp14:editId="2CCB20E4">
-            <wp:extent cx="5943600" cy="4133215"/>
-            <wp:effectExtent l="0" t="0" r="0" b="635"/>
+          <wp:inline distT="0" distB="0" distL="0" distR="0" wp14:anchorId="003EC937" wp14:editId="400F65B0">
+            <wp:extent cx="5572125" cy="3711773"/>
+            <wp:effectExtent l="38100" t="38100" r="85725" b="98425"/>
             <wp:docPr id="1" name="Picture 1"/>
             <wp:cNvGraphicFramePr>
               <a:graphicFrameLocks xmlns:a="http://schemas.openxmlformats.org/drawingml/2006/main" noChangeAspect="1"/>
@@ -1393,7 +1730,7 @@
                     <pic:cNvPicPr/>
                   </pic:nvPicPr>
                   <pic:blipFill>
-                    <a:blip r:embed="rId9"/>
+                    <a:blip r:embed="rId15"/>
                     <a:stretch>
                       <a:fillRect/>
                     </a:stretch>
@@ -1401,11 +1738,18 @@
                   <pic:spPr>
                     <a:xfrm>
                       <a:off x="0" y="0"/>
-                      <a:ext cx="5943600" cy="4133215"/>
+                      <a:ext cx="5572125" cy="3711773"/>
                     </a:xfrm>
                     <a:prstGeom prst="rect">
                       <a:avLst/>
                     </a:prstGeom>
+                    <a:effectLst>
+                      <a:outerShdw blurRad="50800" dist="38100" dir="2700000" algn="tl" rotWithShape="0">
+                        <a:prstClr val="black">
+                          <a:alpha val="40000"/>
+                        </a:prstClr>
+                      </a:outerShdw>
+                    </a:effectLst>
                   </pic:spPr>
                 </pic:pic>
               </a:graphicData>
@@ -1413,8 +1757,6 @@
           </wp:inline>
         </w:drawing>
       </w:r>
-    </w:p>
-    <w:p>
       <w:r>
         <w:t>Figure 2.0</w:t>
       </w:r>
@@ -1473,7 +1815,6 @@
         <w:rPr>
           <w:noProof/>
         </w:rPr>
-        <w:lastRenderedPageBreak/>
         <w:drawing>
           <wp:inline distT="0" distB="0" distL="0" distR="0" wp14:anchorId="0FB92BCD" wp14:editId="4DD21AC2">
             <wp:extent cx="1876425" cy="2358112"/>
@@ -1492,7 +1833,7 @@
                     </pic:cNvPicPr>
                   </pic:nvPicPr>
                   <pic:blipFill>
-                    <a:blip r:embed="rId10"/>
+                    <a:blip r:embed="rId16"/>
                     <a:stretch>
                       <a:fillRect/>
                     </a:stretch>
@@ -1500,7 +1841,7 @@
                   <pic:spPr>
                     <a:xfrm>
                       <a:off x="0" y="0"/>
-                      <a:ext cx="1877855" cy="2359909"/>
+                      <a:ext cx="1876425" cy="2358112"/>
                     </a:xfrm>
                     <a:prstGeom prst="rect">
                       <a:avLst/>
@@ -1524,6 +1865,7 @@
     </w:p>
     <w:p>
       <w:r>
+        <w:lastRenderedPageBreak/>
         <w:t xml:space="preserve">Control Panel </w:t>
       </w:r>
       <w:r>
@@ -1534,27 +1876,1656 @@
       </w:r>
       <w:r>
         <w:t xml:space="preserve"> design widgets include radio buttons, sliders, drop down menus, and more.</w:t>
+      </w:r>
+    </w:p>
+    <w:p>
+      <w:r>
+        <w:t xml:space="preserve">The Arxterra Arduino program reserves </w:t>
+      </w:r>
+      <w:r>
+        <w:t xml:space="preserve">command IDs </w:t>
+      </w:r>
+      <w:r>
+        <w:rPr>
+          <w:b/>
+        </w:rPr>
+        <w:t>0x40</w:t>
+      </w:r>
+      <w:r>
+        <w:t xml:space="preserve"> to </w:t>
+      </w:r>
+      <w:r>
+        <w:rPr>
+          <w:b/>
+        </w:rPr>
+        <w:t>0x5F</w:t>
+      </w:r>
+      <w:r>
+        <w:t xml:space="preserve"> for </w:t>
+      </w:r>
+      <w:r>
+        <w:t>implementing these user defined commands on the robot.</w:t>
+      </w:r>
+    </w:p>
+    <w:p>
+      <w:r>
+        <w:t>To learn how to create your own custom UI widget, read “</w:t>
+      </w:r>
+      <w:hyperlink r:id="rId17" w:history="1">
+        <w:r>
+          <w:rPr>
+            <w:rStyle w:val="Hyperlink"/>
+          </w:rPr>
+          <w:t xml:space="preserve">Creating Custom Commands </w:t>
+        </w:r>
+        <w:proofErr w:type="gramStart"/>
+        <w:r>
+          <w:rPr>
+            <w:rStyle w:val="Hyperlink"/>
+          </w:rPr>
+          <w:t>With</w:t>
+        </w:r>
+        <w:proofErr w:type="gramEnd"/>
+        <w:r>
+          <w:rPr>
+            <w:rStyle w:val="Hyperlink"/>
+          </w:rPr>
+          <w:t xml:space="preserve"> the Arxterra Application</w:t>
+        </w:r>
+      </w:hyperlink>
+      <w:r>
+        <w:t>” by Tommy Sanchez.</w:t>
+      </w:r>
+    </w:p>
+    <w:p>
+      <w:pPr>
+        <w:pStyle w:val="Heading3"/>
+      </w:pPr>
+      <w:r>
+        <w:t>Implementing Commands</w:t>
+      </w:r>
+    </w:p>
+    <w:p>
+      <w:pPr>
+        <w:pStyle w:val="Heading4"/>
+      </w:pPr>
+      <w:r>
+        <w:t xml:space="preserve">How the </w:t>
+      </w:r>
+      <w:proofErr w:type="spellStart"/>
+      <w:r>
+        <w:t>Arxrobot</w:t>
+      </w:r>
+      <w:proofErr w:type="spellEnd"/>
+      <w:r>
+        <w:t xml:space="preserve"> firmware detects, </w:t>
+      </w:r>
+      <w:r>
+        <w:t>reads</w:t>
+      </w:r>
+      <w:r>
+        <w:t>, and handles commands</w:t>
+      </w:r>
+    </w:p>
+    <w:p>
+      <w:r>
+        <w:t xml:space="preserve">All Arduino programs contain a </w:t>
+      </w:r>
+      <w:proofErr w:type="gramStart"/>
+      <w:r>
+        <w:rPr>
+          <w:rFonts w:ascii="Courier New" w:hAnsi="Courier New" w:cs="Courier New"/>
+        </w:rPr>
+        <w:t>setup</w:t>
+      </w:r>
+      <w:r>
+        <w:rPr>
+          <w:rFonts w:ascii="Courier New" w:hAnsi="Courier New" w:cs="Courier New"/>
+        </w:rPr>
+        <w:t>(</w:t>
+      </w:r>
+      <w:proofErr w:type="gramEnd"/>
+      <w:r>
+        <w:rPr>
+          <w:rFonts w:ascii="Courier New" w:hAnsi="Courier New" w:cs="Courier New"/>
+        </w:rPr>
+        <w:t>)</w:t>
+      </w:r>
+      <w:r>
+        <w:t xml:space="preserve"> and a </w:t>
+      </w:r>
+      <w:r>
+        <w:rPr>
+          <w:rFonts w:ascii="Courier New" w:hAnsi="Courier New" w:cs="Courier New"/>
+        </w:rPr>
+        <w:t>loop</w:t>
+      </w:r>
+      <w:r>
+        <w:rPr>
+          <w:rFonts w:ascii="Courier New" w:hAnsi="Courier New" w:cs="Courier New"/>
+        </w:rPr>
+        <w:t>()</w:t>
+      </w:r>
+      <w:r>
+        <w:t xml:space="preserve"> method. </w:t>
+      </w:r>
+      <w:r>
+        <w:t xml:space="preserve">Commands are detected </w:t>
+      </w:r>
+      <w:r>
+        <w:t>in the</w:t>
+      </w:r>
+      <w:r>
+        <w:rPr>
+          <w:rFonts w:ascii="Courier New" w:hAnsi="Courier New" w:cs="Courier New"/>
+        </w:rPr>
+        <w:t xml:space="preserve"> </w:t>
+      </w:r>
+      <w:proofErr w:type="gramStart"/>
+      <w:r>
+        <w:rPr>
+          <w:rFonts w:ascii="Courier New" w:hAnsi="Courier New" w:cs="Courier New"/>
+        </w:rPr>
+        <w:t>loop</w:t>
+      </w:r>
+      <w:r>
+        <w:rPr>
+          <w:rFonts w:ascii="Courier New" w:hAnsi="Courier New" w:cs="Courier New"/>
+        </w:rPr>
+        <w:t>(</w:t>
+      </w:r>
+      <w:proofErr w:type="gramEnd"/>
+      <w:r>
+        <w:rPr>
+          <w:rFonts w:ascii="Courier New" w:hAnsi="Courier New" w:cs="Courier New"/>
+        </w:rPr>
+        <w:t>)</w:t>
+      </w:r>
+      <w:r>
+        <w:t xml:space="preserve"> method.  </w:t>
+      </w:r>
+    </w:p>
+    <w:p>
+      <w:r>
+        <w:rPr>
+          <w:noProof/>
+        </w:rPr>
+        <w:drawing>
+          <wp:inline distT="0" distB="0" distL="0" distR="0" wp14:anchorId="2345417F" wp14:editId="01259E88">
+            <wp:extent cx="2981325" cy="1143000"/>
+            <wp:effectExtent l="0" t="0" r="9525" b="0"/>
+            <wp:docPr id="3" name="Picture 3"/>
+            <wp:cNvGraphicFramePr>
+              <a:graphicFrameLocks xmlns:a="http://schemas.openxmlformats.org/drawingml/2006/main" noChangeAspect="1"/>
+            </wp:cNvGraphicFramePr>
+            <a:graphic xmlns:a="http://schemas.openxmlformats.org/drawingml/2006/main">
+              <a:graphicData uri="http://schemas.openxmlformats.org/drawingml/2006/picture">
+                <pic:pic xmlns:pic="http://schemas.openxmlformats.org/drawingml/2006/picture">
+                  <pic:nvPicPr>
+                    <pic:cNvPr id="0" name=""/>
+                    <pic:cNvPicPr/>
+                  </pic:nvPicPr>
+                  <pic:blipFill>
+                    <a:blip r:embed="rId18"/>
+                    <a:stretch>
+                      <a:fillRect/>
+                    </a:stretch>
+                  </pic:blipFill>
+                  <pic:spPr>
+                    <a:xfrm>
+                      <a:off x="0" y="0"/>
+                      <a:ext cx="2981325" cy="1143000"/>
+                    </a:xfrm>
+                    <a:prstGeom prst="rect">
+                      <a:avLst/>
+                    </a:prstGeom>
+                  </pic:spPr>
+                </pic:pic>
+              </a:graphicData>
+            </a:graphic>
+          </wp:inline>
+        </w:drawing>
+      </w:r>
+      <w:r>
+        <w:t xml:space="preserve"> </w:t>
+      </w:r>
+    </w:p>
+    <w:p>
+      <w:r>
+        <w:t xml:space="preserve">Once detected, commands are decoded in the </w:t>
+      </w:r>
+      <w:proofErr w:type="gramStart"/>
+      <w:r>
+        <w:rPr>
+          <w:rFonts w:ascii="Courier New" w:hAnsi="Courier New" w:cs="Courier New"/>
+        </w:rPr>
+        <w:t>commandDecoder(</w:t>
+      </w:r>
+      <w:proofErr w:type="gramEnd"/>
+      <w:r>
+        <w:rPr>
+          <w:rFonts w:ascii="Courier New" w:hAnsi="Courier New" w:cs="Courier New"/>
+        </w:rPr>
+        <w:t>)</w:t>
+      </w:r>
+      <w:r>
+        <w:t xml:space="preserve"> </w:t>
+      </w:r>
+      <w:r>
+        <w:t>function</w:t>
+      </w:r>
+      <w:r>
+        <w:t>.</w:t>
+      </w:r>
+      <w:r>
+        <w:t xml:space="preserve"> </w:t>
+      </w:r>
+      <w:r>
+        <w:t xml:space="preserve">You can find the command decoder code under the command tab within the Arduino IDE (Integrated Development Environment).  </w:t>
+      </w:r>
+    </w:p>
+    <w:p>
+      <w:r>
+        <w:rPr>
+          <w:noProof/>
+        </w:rPr>
+        <w:drawing>
+          <wp:inline distT="0" distB="0" distL="0" distR="0" wp14:anchorId="164D87C4" wp14:editId="375E1A02">
+            <wp:extent cx="5943600" cy="789940"/>
+            <wp:effectExtent l="0" t="0" r="0" b="0"/>
+            <wp:docPr id="4" name="Picture 4"/>
+            <wp:cNvGraphicFramePr>
+              <a:graphicFrameLocks xmlns:a="http://schemas.openxmlformats.org/drawingml/2006/main" noChangeAspect="1"/>
+            </wp:cNvGraphicFramePr>
+            <a:graphic xmlns:a="http://schemas.openxmlformats.org/drawingml/2006/main">
+              <a:graphicData uri="http://schemas.openxmlformats.org/drawingml/2006/picture">
+                <pic:pic xmlns:pic="http://schemas.openxmlformats.org/drawingml/2006/picture">
+                  <pic:nvPicPr>
+                    <pic:cNvPr id="0" name=""/>
+                    <pic:cNvPicPr/>
+                  </pic:nvPicPr>
+                  <pic:blipFill>
+                    <a:blip r:embed="rId19"/>
+                    <a:stretch>
+                      <a:fillRect/>
+                    </a:stretch>
+                  </pic:blipFill>
+                  <pic:spPr>
+                    <a:xfrm>
+                      <a:off x="0" y="0"/>
+                      <a:ext cx="5943600" cy="789940"/>
+                    </a:xfrm>
+                    <a:prstGeom prst="rect">
+                      <a:avLst/>
+                    </a:prstGeom>
+                  </pic:spPr>
+                </pic:pic>
+              </a:graphicData>
+            </a:graphic>
+          </wp:inline>
+        </w:drawing>
+      </w:r>
+      <w:r>
+        <w:t xml:space="preserve"> </w:t>
+      </w:r>
+      <w:r>
+        <w:t xml:space="preserve">The commandDecoder method implements a Moore FSM which </w:t>
+      </w:r>
+      <w:r>
+        <w:t>reads</w:t>
+      </w:r>
+      <w:r>
+        <w:t xml:space="preserve"> the incoming </w:t>
+      </w:r>
+      <w:r>
+        <w:t xml:space="preserve">byte array (see Figure 1.0). </w:t>
+      </w:r>
+      <w:r>
+        <w:t xml:space="preserve"> </w:t>
+      </w:r>
+      <w:r>
+        <w:t xml:space="preserve">If the command is successfully decoded </w:t>
+      </w:r>
+      <w:r>
+        <w:t xml:space="preserve">then the </w:t>
+      </w:r>
+      <w:r>
+        <w:rPr>
+          <w:rFonts w:ascii="Courier New" w:hAnsi="Courier New" w:cs="Courier New"/>
+        </w:rPr>
+        <w:t>commandHandler</w:t>
+      </w:r>
+      <w:r>
+        <w:t xml:space="preserve"> function is called from state 3 of the FSM.</w:t>
+      </w:r>
+    </w:p>
+    <w:p>
+      <w:r>
+        <w:rPr>
+          <w:noProof/>
+        </w:rPr>
+        <w:drawing>
+          <wp:inline distT="0" distB="0" distL="0" distR="0" wp14:anchorId="61E6186E" wp14:editId="46BE10B4">
+            <wp:extent cx="5943600" cy="454025"/>
+            <wp:effectExtent l="0" t="0" r="0" b="3175"/>
+            <wp:docPr id="5" name="Picture 5"/>
+            <wp:cNvGraphicFramePr>
+              <a:graphicFrameLocks xmlns:a="http://schemas.openxmlformats.org/drawingml/2006/main" noChangeAspect="1"/>
+            </wp:cNvGraphicFramePr>
+            <a:graphic xmlns:a="http://schemas.openxmlformats.org/drawingml/2006/main">
+              <a:graphicData uri="http://schemas.openxmlformats.org/drawingml/2006/picture">
+                <pic:pic xmlns:pic="http://schemas.openxmlformats.org/drawingml/2006/picture">
+                  <pic:nvPicPr>
+                    <pic:cNvPr id="0" name=""/>
+                    <pic:cNvPicPr/>
+                  </pic:nvPicPr>
+                  <pic:blipFill>
+                    <a:blip r:embed="rId20"/>
+                    <a:stretch>
+                      <a:fillRect/>
+                    </a:stretch>
+                  </pic:blipFill>
+                  <pic:spPr>
+                    <a:xfrm>
+                      <a:off x="0" y="0"/>
+                      <a:ext cx="5943600" cy="454025"/>
+                    </a:xfrm>
+                    <a:prstGeom prst="rect">
+                      <a:avLst/>
+                    </a:prstGeom>
+                  </pic:spPr>
+                </pic:pic>
+              </a:graphicData>
+            </a:graphic>
+          </wp:inline>
+        </w:drawing>
+      </w:r>
+    </w:p>
+    <w:p>
+      <w:r>
+        <w:t xml:space="preserve">The </w:t>
+      </w:r>
+      <w:r>
+        <w:rPr>
+          <w:rFonts w:ascii="Courier New" w:hAnsi="Courier New" w:cs="Courier New"/>
+        </w:rPr>
+        <w:t>commandHandler</w:t>
+      </w:r>
+      <w:r>
+        <w:t xml:space="preserve"> function </w:t>
+      </w:r>
+      <w:r>
+        <w:t>definition includes</w:t>
+      </w:r>
+      <w:r>
+        <w:t xml:space="preserve"> </w:t>
+      </w:r>
+      <w:r>
+        <w:t>parameters</w:t>
+      </w:r>
+      <w:r>
+        <w:t xml:space="preserve"> </w:t>
+      </w:r>
+      <w:r>
+        <w:rPr>
+          <w:rFonts w:ascii="Courier New" w:hAnsi="Courier New" w:cs="Courier New"/>
+        </w:rPr>
+        <w:t>data</w:t>
+      </w:r>
+      <w:r>
+        <w:t xml:space="preserve"> and </w:t>
+      </w:r>
+      <w:r>
+        <w:rPr>
+          <w:rFonts w:ascii="Courier New" w:hAnsi="Courier New" w:cs="Courier New"/>
+        </w:rPr>
+        <w:t>N</w:t>
+      </w:r>
+      <w:r>
+        <w:t xml:space="preserve">. </w:t>
+      </w:r>
+      <w:r>
+        <w:t xml:space="preserve">The </w:t>
+      </w:r>
+      <w:r>
+        <w:rPr>
+          <w:rFonts w:ascii="Courier New" w:hAnsi="Courier New" w:cs="Courier New"/>
+        </w:rPr>
+        <w:t>data</w:t>
+      </w:r>
+      <w:r>
+        <w:t xml:space="preserve"> parameter points to the received byte-array. The N parameter is the length of the packet as previously defined (see Figure 1 and associated definitions).  It is simplest to understand these two parameters by </w:t>
+      </w:r>
+      <w:r>
+        <w:t xml:space="preserve">again looking at the </w:t>
+      </w:r>
+      <w:r>
+        <w:rPr>
+          <w:rFonts w:ascii="Courier New" w:hAnsi="Courier New" w:cs="Courier New"/>
+        </w:rPr>
+        <w:t xml:space="preserve">move </w:t>
+      </w:r>
+      <w:r>
+        <w:t>(0x01) command example.</w:t>
+      </w:r>
+    </w:p>
+    <w:p>
+      <w:pPr>
+        <w:spacing w:after="0"/>
+        <w:rPr>
+          <w:rFonts w:ascii="Courier New" w:hAnsi="Courier New" w:cs="Courier New"/>
+          <w:b/>
+        </w:rPr>
+      </w:pPr>
+      <w:proofErr w:type="spellStart"/>
+      <w:r>
+        <w:rPr>
+          <w:rFonts w:ascii="Courier New" w:hAnsi="Courier New" w:cs="Courier New"/>
+          <w:b/>
+        </w:rPr>
+        <w:t>i</w:t>
+      </w:r>
+      <w:proofErr w:type="spellEnd"/>
+      <w:r>
+        <w:rPr>
+          <w:rFonts w:ascii="Courier New" w:hAnsi="Courier New" w:cs="Courier New"/>
+          <w:b/>
+        </w:rPr>
+        <w:t xml:space="preserve"> =  </w:t>
+      </w:r>
+      <w:r>
+        <w:rPr>
+          <w:rFonts w:ascii="Courier New" w:hAnsi="Courier New" w:cs="Courier New"/>
+          <w:b/>
+        </w:rPr>
+        <w:t xml:space="preserve">   </w:t>
+      </w:r>
+      <w:proofErr w:type="gramStart"/>
+      <w:r>
+        <w:rPr>
+          <w:rFonts w:ascii="Courier New" w:hAnsi="Courier New" w:cs="Courier New"/>
+          <w:b/>
+        </w:rPr>
+        <w:t>0  1</w:t>
+      </w:r>
+      <w:proofErr w:type="gramEnd"/>
+      <w:r>
+        <w:rPr>
+          <w:rFonts w:ascii="Courier New" w:hAnsi="Courier New" w:cs="Courier New"/>
+          <w:b/>
+        </w:rPr>
+        <w:t xml:space="preserve">  2  3  4  5  6  7</w:t>
+      </w:r>
+    </w:p>
+    <w:p>
+      <w:pPr>
+        <w:spacing w:after="0"/>
+        <w:rPr>
+          <w:rFonts w:ascii="Courier New" w:hAnsi="Courier New" w:cs="Courier New"/>
+          <w:b/>
+        </w:rPr>
+      </w:pPr>
+      <w:r>
+        <w:rPr>
+          <w:rFonts w:ascii="Courier New" w:hAnsi="Courier New" w:cs="Courier New"/>
+          <w:b/>
+        </w:rPr>
+        <w:t xml:space="preserve">N =        </w:t>
+      </w:r>
+      <w:r>
+        <w:rPr>
+          <w:rFonts w:ascii="Courier New" w:hAnsi="Courier New" w:cs="Courier New"/>
+          <w:b/>
+        </w:rPr>
+        <w:t xml:space="preserve">   </w:t>
+      </w:r>
+      <w:proofErr w:type="gramStart"/>
+      <w:r>
+        <w:rPr>
+          <w:rFonts w:ascii="Courier New" w:hAnsi="Courier New" w:cs="Courier New"/>
+          <w:b/>
+        </w:rPr>
+        <w:t>1  2</w:t>
+      </w:r>
+      <w:proofErr w:type="gramEnd"/>
+      <w:r>
+        <w:rPr>
+          <w:rFonts w:ascii="Courier New" w:hAnsi="Courier New" w:cs="Courier New"/>
+          <w:b/>
+        </w:rPr>
+        <w:t xml:space="preserve">  3  4  5</w:t>
+      </w:r>
+    </w:p>
+    <w:p>
+      <w:pPr>
+        <w:spacing w:after="120"/>
+        <w:rPr>
+          <w:rFonts w:ascii="Courier New" w:hAnsi="Courier New" w:cs="Courier New"/>
+          <w:b/>
+        </w:rPr>
+      </w:pPr>
+      <w:r>
+        <w:rPr>
+          <w:rFonts w:ascii="Courier New" w:hAnsi="Courier New" w:cs="Courier New"/>
+          <w:b/>
+        </w:rPr>
+        <w:t xml:space="preserve">Data = </w:t>
+      </w:r>
+      <w:r>
+        <w:rPr>
+          <w:rFonts w:ascii="Courier New" w:hAnsi="Courier New" w:cs="Courier New"/>
+          <w:b/>
+        </w:rPr>
+        <w:t>A5 05 01 01 80 01 80 A1   MOV forward half speed</w:t>
+      </w:r>
+    </w:p>
+    <w:p>
+      <w:r>
+        <w:lastRenderedPageBreak/>
+        <w:t>The first byte A5 identifies this as the start of an Arxterra command packet. The second byte 05 is the value sent as the N argument. The third byte (</w:t>
+      </w:r>
+      <w:proofErr w:type="gramStart"/>
+      <w:r>
+        <w:rPr>
+          <w:rFonts w:ascii="Courier New" w:hAnsi="Courier New" w:cs="Courier New"/>
+        </w:rPr>
+        <w:t>data[</w:t>
+      </w:r>
+      <w:proofErr w:type="gramEnd"/>
+      <w:r>
+        <w:rPr>
+          <w:rFonts w:ascii="Courier New" w:hAnsi="Courier New" w:cs="Courier New"/>
+        </w:rPr>
+        <w:t>2]</w:t>
+      </w:r>
+      <w:r>
+        <w:t xml:space="preserve">) is the Arxterra command, in this case </w:t>
+      </w:r>
+      <w:r>
+        <w:rPr>
+          <w:rFonts w:ascii="Courier New" w:hAnsi="Courier New" w:cs="Courier New"/>
+        </w:rPr>
+        <w:t>move</w:t>
+      </w:r>
+      <w:r>
+        <w:t xml:space="preserve"> (0x01). One of the first things the command handler function does is to assign this third byte to the unsigned byte variable cmd. </w:t>
+      </w:r>
+    </w:p>
+    <w:p>
+      <w:pPr>
+        <w:rPr>
+          <w:rFonts w:ascii="Courier New" w:hAnsi="Courier New" w:cs="Courier New"/>
+        </w:rPr>
+      </w:pPr>
+      <w:proofErr w:type="gramStart"/>
+      <w:r>
+        <w:rPr>
+          <w:rFonts w:ascii="Courier New" w:hAnsi="Courier New" w:cs="Courier New"/>
+        </w:rPr>
+        <w:t>uint8_t</w:t>
+      </w:r>
+      <w:proofErr w:type="gramEnd"/>
+      <w:r>
+        <w:rPr>
+          <w:rFonts w:ascii="Courier New" w:hAnsi="Courier New" w:cs="Courier New"/>
+        </w:rPr>
+        <w:t xml:space="preserve"> </w:t>
+      </w:r>
+      <w:proofErr w:type="spellStart"/>
+      <w:r>
+        <w:rPr>
+          <w:rFonts w:ascii="Courier New" w:hAnsi="Courier New" w:cs="Courier New"/>
+        </w:rPr>
+        <w:t>cmd</w:t>
+      </w:r>
+      <w:proofErr w:type="spellEnd"/>
+      <w:r>
+        <w:rPr>
+          <w:rFonts w:ascii="Courier New" w:hAnsi="Courier New" w:cs="Courier New"/>
+        </w:rPr>
+        <w:t xml:space="preserve"> = data[2];</w:t>
+      </w:r>
+    </w:p>
+    <w:p>
+      <w:r>
+        <w:t>Shortly following this assignment statement</w:t>
+      </w:r>
+      <w:r>
+        <w:t xml:space="preserve"> is a series of if-else</w:t>
+      </w:r>
+      <w:r>
+        <w:t xml:space="preserve"> if </w:t>
+      </w:r>
+      <w:r>
+        <w:t>statements which</w:t>
+      </w:r>
+      <w:r>
+        <w:t xml:space="preserve"> allow direct action to be taken by the Arduino based on the command received.</w:t>
+      </w:r>
+    </w:p>
+    <w:p>
+      <w:pPr>
+        <w:spacing w:after="0" w:line="240" w:lineRule="auto"/>
+        <w:rPr>
+          <w:rFonts w:ascii="Courier New" w:hAnsi="Courier New" w:cs="Courier New"/>
+        </w:rPr>
+      </w:pPr>
+      <w:r>
+        <w:rPr>
+          <w:rFonts w:ascii="Courier New" w:hAnsi="Courier New" w:cs="Courier New"/>
+        </w:rPr>
+        <w:t xml:space="preserve">      </w:t>
+      </w:r>
+      <w:proofErr w:type="gramStart"/>
+      <w:r>
+        <w:rPr>
+          <w:rFonts w:ascii="Courier New" w:hAnsi="Courier New" w:cs="Courier New"/>
+        </w:rPr>
+        <w:t>if</w:t>
+      </w:r>
+      <w:proofErr w:type="gramEnd"/>
+      <w:r>
+        <w:rPr>
+          <w:rFonts w:ascii="Courier New" w:hAnsi="Courier New" w:cs="Courier New"/>
+        </w:rPr>
+        <w:t xml:space="preserve"> (</w:t>
+      </w:r>
+      <w:proofErr w:type="spellStart"/>
+      <w:r>
+        <w:rPr>
+          <w:rFonts w:ascii="Courier New" w:hAnsi="Courier New" w:cs="Courier New"/>
+        </w:rPr>
+        <w:t>cmd</w:t>
+      </w:r>
+      <w:proofErr w:type="spellEnd"/>
+      <w:r>
+        <w:rPr>
+          <w:rFonts w:ascii="Courier New" w:hAnsi="Courier New" w:cs="Courier New"/>
+        </w:rPr>
+        <w:t xml:space="preserve"> == MOVE) {</w:t>
+      </w:r>
+    </w:p>
+    <w:p>
+      <w:pPr>
+        <w:spacing w:after="0" w:line="240" w:lineRule="auto"/>
+        <w:rPr>
+          <w:rFonts w:ascii="Courier New" w:hAnsi="Courier New" w:cs="Courier New"/>
+        </w:rPr>
+      </w:pPr>
+      <w:r>
+        <w:rPr>
+          <w:rFonts w:ascii="Courier New" w:hAnsi="Courier New" w:cs="Courier New"/>
+        </w:rPr>
+        <w:t xml:space="preserve">        ...</w:t>
+      </w:r>
+    </w:p>
+    <w:p>
+      <w:pPr>
+        <w:spacing w:after="0" w:line="240" w:lineRule="auto"/>
+        <w:rPr>
+          <w:rFonts w:ascii="Courier New" w:hAnsi="Courier New" w:cs="Courier New"/>
+        </w:rPr>
+      </w:pPr>
+      <w:r>
+        <w:rPr>
+          <w:rFonts w:ascii="Courier New" w:hAnsi="Courier New" w:cs="Courier New"/>
+        </w:rPr>
+        <w:t xml:space="preserve">      }</w:t>
+      </w:r>
+    </w:p>
+    <w:p>
+      <w:pPr>
+        <w:spacing w:after="0" w:line="240" w:lineRule="auto"/>
+        <w:rPr>
+          <w:rFonts w:ascii="Courier New" w:hAnsi="Courier New" w:cs="Courier New"/>
+        </w:rPr>
+      </w:pPr>
+      <w:r>
+        <w:rPr>
+          <w:rFonts w:ascii="Courier New" w:hAnsi="Courier New" w:cs="Courier New"/>
+        </w:rPr>
+        <w:t xml:space="preserve">      </w:t>
+      </w:r>
+      <w:proofErr w:type="gramStart"/>
+      <w:r>
+        <w:rPr>
+          <w:rFonts w:ascii="Courier New" w:hAnsi="Courier New" w:cs="Courier New"/>
+        </w:rPr>
+        <w:t>else</w:t>
+      </w:r>
+      <w:proofErr w:type="gramEnd"/>
+      <w:r>
+        <w:rPr>
+          <w:rFonts w:ascii="Courier New" w:hAnsi="Courier New" w:cs="Courier New"/>
+        </w:rPr>
+        <w:t xml:space="preserve"> if (</w:t>
+      </w:r>
+      <w:proofErr w:type="spellStart"/>
+      <w:r>
+        <w:rPr>
+          <w:rFonts w:ascii="Courier New" w:hAnsi="Courier New" w:cs="Courier New"/>
+        </w:rPr>
+        <w:t>cmd</w:t>
+      </w:r>
+      <w:proofErr w:type="spellEnd"/>
+      <w:r>
+        <w:rPr>
+          <w:rFonts w:ascii="Courier New" w:hAnsi="Courier New" w:cs="Courier New"/>
+        </w:rPr>
+        <w:t xml:space="preserve"> == CAMERA_MOVE){</w:t>
+      </w:r>
+    </w:p>
+    <w:p>
+      <w:pPr>
+        <w:spacing w:after="0" w:line="240" w:lineRule="auto"/>
+        <w:rPr>
+          <w:rFonts w:ascii="Courier New" w:hAnsi="Courier New" w:cs="Courier New"/>
+        </w:rPr>
+      </w:pPr>
+      <w:r>
+        <w:rPr>
+          <w:rFonts w:ascii="Courier New" w:hAnsi="Courier New" w:cs="Courier New"/>
+        </w:rPr>
+        <w:t xml:space="preserve">        ...</w:t>
+      </w:r>
+    </w:p>
+    <w:p>
+      <w:pPr>
+        <w:spacing w:after="0" w:line="240" w:lineRule="auto"/>
+        <w:rPr>
+          <w:rFonts w:ascii="Courier New" w:hAnsi="Courier New" w:cs="Courier New"/>
+        </w:rPr>
+      </w:pPr>
+      <w:r>
+        <w:rPr>
+          <w:rFonts w:ascii="Courier New" w:hAnsi="Courier New" w:cs="Courier New"/>
+        </w:rPr>
+        <w:t xml:space="preserve">      }</w:t>
+      </w:r>
+    </w:p>
+    <w:p>
+      <w:pPr>
+        <w:spacing w:after="0" w:line="240" w:lineRule="auto"/>
+        <w:rPr>
+          <w:rFonts w:ascii="Courier New" w:hAnsi="Courier New" w:cs="Courier New"/>
+        </w:rPr>
+      </w:pPr>
+      <w:r>
+        <w:rPr>
+          <w:rFonts w:ascii="Courier New" w:hAnsi="Courier New" w:cs="Courier New"/>
+        </w:rPr>
+        <w:t xml:space="preserve">      </w:t>
+      </w:r>
+      <w:proofErr w:type="gramStart"/>
+      <w:r>
+        <w:rPr>
+          <w:rFonts w:ascii="Courier New" w:hAnsi="Courier New" w:cs="Courier New"/>
+        </w:rPr>
+        <w:t>else</w:t>
+      </w:r>
+      <w:proofErr w:type="gramEnd"/>
+      <w:r>
+        <w:rPr>
+          <w:rFonts w:ascii="Courier New" w:hAnsi="Courier New" w:cs="Courier New"/>
+        </w:rPr>
+        <w:t xml:space="preserve"> if (</w:t>
+      </w:r>
+      <w:proofErr w:type="spellStart"/>
+      <w:r>
+        <w:rPr>
+          <w:rFonts w:ascii="Courier New" w:hAnsi="Courier New" w:cs="Courier New"/>
+        </w:rPr>
+        <w:t>cmd</w:t>
+      </w:r>
+      <w:proofErr w:type="spellEnd"/>
+      <w:r>
+        <w:rPr>
+          <w:rFonts w:ascii="Courier New" w:hAnsi="Courier New" w:cs="Courier New"/>
+        </w:rPr>
+        <w:t xml:space="preserve"> == CAMERA_RESET){</w:t>
+      </w:r>
+      <w:r>
+        <w:rPr>
+          <w:rFonts w:ascii="Courier New" w:hAnsi="Courier New" w:cs="Courier New"/>
+        </w:rPr>
+        <w:t xml:space="preserve"> ...</w:t>
+      </w:r>
+    </w:p>
+    <w:p>
+      <w:pPr>
+        <w:spacing w:after="0" w:line="240" w:lineRule="auto"/>
+        <w:rPr>
+          <w:rFonts w:ascii="Courier New" w:hAnsi="Courier New" w:cs="Courier New"/>
+        </w:rPr>
+      </w:pPr>
+    </w:p>
+    <w:p>
+      <w:r>
+        <w:t>The next section will look at how to adapt the existing code, within each command, to the specific needs of your robot.</w:t>
+      </w:r>
+    </w:p>
+    <w:p>
+      <w:pPr>
+        <w:pStyle w:val="Heading4"/>
+      </w:pPr>
+      <w:r>
+        <w:t>How t</w:t>
+      </w:r>
+      <w:r>
+        <w:t xml:space="preserve">o </w:t>
+      </w:r>
+      <w:r>
+        <w:t>integrate</w:t>
+      </w:r>
+      <w:r>
+        <w:t xml:space="preserve"> the Arduino code for your robot</w:t>
+      </w:r>
+      <w:r>
+        <w:t>’s unique</w:t>
+      </w:r>
+      <w:r>
+        <w:t xml:space="preserve"> command</w:t>
+      </w:r>
+      <w:r>
+        <w:t>(s)</w:t>
+      </w:r>
+    </w:p>
+    <w:p>
+      <w:pPr>
+        <w:pStyle w:val="NoSpacing"/>
+      </w:pPr>
+    </w:p>
+    <w:p>
+      <w:pPr>
+        <w:pBdr>
+          <w:top w:val="single" w:sz="4" w:space="1" w:color="auto"/>
+          <w:left w:val="single" w:sz="4" w:space="4" w:color="auto"/>
+          <w:bottom w:val="single" w:sz="4" w:space="1" w:color="auto"/>
+          <w:right w:val="single" w:sz="4" w:space="4" w:color="auto"/>
+        </w:pBdr>
+        <w:spacing w:after="120"/>
+        <w:jc w:val="center"/>
+      </w:pPr>
+      <w:r>
+        <w:t>IMPORTANT</w:t>
+      </w:r>
+    </w:p>
+    <w:p>
+      <w:pPr>
+        <w:pBdr>
+          <w:top w:val="single" w:sz="4" w:space="1" w:color="auto"/>
+          <w:left w:val="single" w:sz="4" w:space="4" w:color="auto"/>
+          <w:bottom w:val="single" w:sz="4" w:space="1" w:color="auto"/>
+          <w:right w:val="single" w:sz="4" w:space="4" w:color="auto"/>
+        </w:pBdr>
+      </w:pPr>
+      <w:r>
+        <w:t xml:space="preserve">Before you </w:t>
+      </w:r>
+      <w:r>
+        <w:t xml:space="preserve">integrate your robot’s unique functions into the </w:t>
+      </w:r>
+      <w:proofErr w:type="spellStart"/>
+      <w:r>
+        <w:rPr>
+          <w:rFonts w:ascii="Courier New" w:hAnsi="Courier New" w:cs="Courier New"/>
+        </w:rPr>
+        <w:t>arxrobot</w:t>
+      </w:r>
+      <w:proofErr w:type="spellEnd"/>
+      <w:r>
+        <w:t xml:space="preserve"> application, </w:t>
+      </w:r>
+      <w:r>
+        <w:t xml:space="preserve">begin </w:t>
+      </w:r>
+      <w:r>
+        <w:t xml:space="preserve">by </w:t>
+      </w:r>
+      <w:r>
+        <w:t>develop</w:t>
+      </w:r>
+      <w:r>
+        <w:t xml:space="preserve">ing and testing </w:t>
+      </w:r>
+      <w:r>
+        <w:t>your new functions in a separate Arduino</w:t>
+      </w:r>
+      <w:r>
+        <w:rPr>
+          <w:rFonts w:ascii="Courier New" w:hAnsi="Courier New" w:cs="Courier New"/>
+        </w:rPr>
+        <w:t xml:space="preserve"> </w:t>
+      </w:r>
+      <w:proofErr w:type="spellStart"/>
+      <w:r>
+        <w:rPr>
+          <w:rFonts w:ascii="Courier New" w:hAnsi="Courier New" w:cs="Courier New"/>
+        </w:rPr>
+        <w:t>ino</w:t>
+      </w:r>
+      <w:proofErr w:type="spellEnd"/>
+      <w:r>
+        <w:t xml:space="preserve"> file(s). Once you know they work you can add them to the </w:t>
+      </w:r>
+      <w:r>
+        <w:rPr>
+          <w:rFonts w:ascii="Courier New" w:hAnsi="Courier New" w:cs="Courier New"/>
+        </w:rPr>
+        <w:t>arxrobot_firmware</w:t>
+      </w:r>
+      <w:r>
+        <w:t xml:space="preserve"> code, the subject of this section</w:t>
+      </w:r>
+    </w:p>
+    <w:p>
+      <w:r>
+        <w:t xml:space="preserve">You can take two approaches to modifying the code for your robot. The simplest is to throw away the code within the </w:t>
+      </w:r>
+      <w:r>
+        <w:rPr>
+          <w:rFonts w:ascii="Courier New" w:hAnsi="Courier New" w:cs="Courier New"/>
+        </w:rPr>
+        <w:t xml:space="preserve">else if </w:t>
+      </w:r>
+      <w:r>
+        <w:t xml:space="preserve">block and </w:t>
+      </w:r>
+      <w:r>
+        <w:t>adding</w:t>
+      </w:r>
+      <w:r>
+        <w:t xml:space="preserve"> your own.  The second is to add your code in such a way that the original functionality of the code is not lost. Here is how to accomplish the second option.</w:t>
+      </w:r>
+    </w:p>
+    <w:p>
+      <w:r>
+        <w:t>Going back to the</w:t>
+      </w:r>
+      <w:r>
+        <w:rPr>
+          <w:rFonts w:ascii="Courier New" w:hAnsi="Courier New" w:cs="Courier New"/>
+        </w:rPr>
+        <w:t xml:space="preserve"> arxrobot_firmware</w:t>
+      </w:r>
+      <w:r>
+        <w:t xml:space="preserve"> tab </w:t>
+      </w:r>
+      <w:r>
+        <w:t xml:space="preserve">(see Introductions Section) </w:t>
+      </w:r>
+      <w:r>
+        <w:t>you will see a sequence of definitions.</w:t>
+      </w:r>
+    </w:p>
+    <w:p>
+      <w:pPr>
+        <w:pStyle w:val="NoSpacing"/>
+        <w:rPr>
+          <w:rFonts w:ascii="Courier New" w:hAnsi="Courier New" w:cs="Courier New"/>
+          <w:sz w:val="20"/>
+          <w:szCs w:val="20"/>
+        </w:rPr>
+      </w:pPr>
+      <w:r>
+        <w:rPr>
+          <w:rFonts w:ascii="Courier New" w:hAnsi="Courier New" w:cs="Courier New"/>
+          <w:sz w:val="20"/>
+          <w:szCs w:val="20"/>
+        </w:rPr>
+        <w:t>#define PaperBot TRUE</w:t>
+      </w:r>
+    </w:p>
+    <w:p>
+      <w:pPr>
+        <w:pStyle w:val="NoSpacing"/>
+        <w:rPr>
+          <w:rFonts w:ascii="Courier New" w:hAnsi="Courier New" w:cs="Courier New"/>
+          <w:sz w:val="20"/>
+          <w:szCs w:val="20"/>
+        </w:rPr>
+      </w:pPr>
+      <w:r>
+        <w:rPr>
+          <w:rFonts w:ascii="Courier New" w:hAnsi="Courier New" w:cs="Courier New"/>
+          <w:sz w:val="20"/>
+          <w:szCs w:val="20"/>
+        </w:rPr>
+        <w:t>#define Rosco FALSE</w:t>
+      </w:r>
+    </w:p>
+    <w:p>
+      <w:pPr>
+        <w:pStyle w:val="NoSpacing"/>
+        <w:rPr>
+          <w:rFonts w:ascii="Courier New" w:hAnsi="Courier New" w:cs="Courier New"/>
+          <w:sz w:val="20"/>
+          <w:szCs w:val="20"/>
+        </w:rPr>
+      </w:pPr>
+      <w:r>
+        <w:rPr>
+          <w:rFonts w:ascii="Courier New" w:hAnsi="Courier New" w:cs="Courier New"/>
+          <w:sz w:val="20"/>
+          <w:szCs w:val="20"/>
+        </w:rPr>
+        <w:t>#define Pathfinder FALSE</w:t>
+      </w:r>
+    </w:p>
+    <w:p>
+      <w:pPr>
+        <w:pStyle w:val="NoSpacing"/>
+        <w:rPr>
+          <w:rFonts w:ascii="Courier New" w:hAnsi="Courier New" w:cs="Courier New"/>
+          <w:sz w:val="20"/>
+          <w:szCs w:val="20"/>
+        </w:rPr>
+      </w:pPr>
+    </w:p>
+    <w:p>
+      <w:pPr>
+        <w:pStyle w:val="NoSpacing"/>
+        <w:rPr>
+          <w:rFonts w:ascii="Courier New" w:hAnsi="Courier New" w:cs="Courier New"/>
+          <w:sz w:val="20"/>
+          <w:szCs w:val="20"/>
+        </w:rPr>
+      </w:pPr>
+      <w:r>
+        <w:rPr>
+          <w:rFonts w:ascii="Courier New" w:hAnsi="Courier New" w:cs="Courier New"/>
+          <w:sz w:val="20"/>
+          <w:szCs w:val="20"/>
+        </w:rPr>
+        <w:t xml:space="preserve">#define </w:t>
+      </w:r>
+      <w:proofErr w:type="spellStart"/>
+      <w:r>
+        <w:rPr>
+          <w:rFonts w:ascii="Courier New" w:hAnsi="Courier New" w:cs="Courier New"/>
+          <w:sz w:val="20"/>
+          <w:szCs w:val="20"/>
+        </w:rPr>
+        <w:t>bluetooth</w:t>
+      </w:r>
+      <w:proofErr w:type="spellEnd"/>
+      <w:r>
+        <w:rPr>
+          <w:rFonts w:ascii="Courier New" w:hAnsi="Courier New" w:cs="Courier New"/>
+          <w:sz w:val="20"/>
+          <w:szCs w:val="20"/>
+        </w:rPr>
+        <w:t xml:space="preserve"> TRUE</w:t>
+      </w:r>
+    </w:p>
+    <w:p>
+      <w:pPr>
+        <w:pStyle w:val="NoSpacing"/>
+        <w:rPr>
+          <w:rFonts w:ascii="Courier New" w:hAnsi="Courier New" w:cs="Courier New"/>
+          <w:sz w:val="20"/>
+          <w:szCs w:val="20"/>
+        </w:rPr>
+      </w:pPr>
+      <w:r>
+        <w:rPr>
+          <w:rFonts w:ascii="Courier New" w:hAnsi="Courier New" w:cs="Courier New"/>
+          <w:sz w:val="20"/>
+          <w:szCs w:val="20"/>
+        </w:rPr>
+        <w:t xml:space="preserve">#define </w:t>
+      </w:r>
+      <w:proofErr w:type="spellStart"/>
+      <w:r>
+        <w:rPr>
+          <w:rFonts w:ascii="Courier New" w:hAnsi="Courier New" w:cs="Courier New"/>
+          <w:sz w:val="20"/>
+          <w:szCs w:val="20"/>
+        </w:rPr>
+        <w:t>pinger</w:t>
+      </w:r>
+      <w:proofErr w:type="spellEnd"/>
+      <w:r>
+        <w:rPr>
+          <w:rFonts w:ascii="Courier New" w:hAnsi="Courier New" w:cs="Courier New"/>
+          <w:sz w:val="20"/>
+          <w:szCs w:val="20"/>
+        </w:rPr>
+        <w:t xml:space="preserve"> FALSE          // FALSE if no ultrasonic sensor is used.</w:t>
+      </w:r>
+    </w:p>
+    <w:p>
+      <w:pPr>
+        <w:pStyle w:val="NoSpacing"/>
+        <w:rPr>
+          <w:rFonts w:ascii="Courier New" w:hAnsi="Courier New" w:cs="Courier New"/>
+          <w:sz w:val="20"/>
+          <w:szCs w:val="20"/>
+        </w:rPr>
+      </w:pPr>
+      <w:r>
+        <w:rPr>
+          <w:rFonts w:ascii="Courier New" w:hAnsi="Courier New" w:cs="Courier New"/>
+          <w:sz w:val="20"/>
+          <w:szCs w:val="20"/>
+        </w:rPr>
+        <w:t xml:space="preserve">#define </w:t>
+      </w:r>
+      <w:proofErr w:type="gramStart"/>
+      <w:r>
+        <w:rPr>
+          <w:rFonts w:ascii="Courier New" w:hAnsi="Courier New" w:cs="Courier New"/>
+          <w:sz w:val="20"/>
+          <w:szCs w:val="20"/>
+        </w:rPr>
+        <w:t>debug  TRUE</w:t>
+      </w:r>
+      <w:proofErr w:type="gramEnd"/>
+    </w:p>
+    <w:p>
+      <w:pPr>
+        <w:pStyle w:val="NoSpacing"/>
+        <w:rPr>
+          <w:rFonts w:ascii="Courier New" w:hAnsi="Courier New" w:cs="Courier New"/>
+          <w:sz w:val="20"/>
+          <w:szCs w:val="20"/>
+        </w:rPr>
+      </w:pPr>
+    </w:p>
+    <w:p>
+      <w:r>
+        <w:t>The</w:t>
+      </w:r>
+      <w:r>
+        <w:rPr>
+          <w:rFonts w:ascii="Courier New" w:hAnsi="Courier New" w:cs="Courier New"/>
+        </w:rPr>
+        <w:t xml:space="preserve"> #define </w:t>
+      </w:r>
+      <w:r>
+        <w:t xml:space="preserve">C++ preprocessor directive or in this case more accurately a one-line macro definition, tells the compiler to replace any occurrence of the identifier (for example Rosco) with the text provided on that line. For example, whenever the compiler sees the word Rosco it will replace it with FALSE </w:t>
+      </w:r>
+      <w:r>
+        <w:lastRenderedPageBreak/>
+        <w:t xml:space="preserve">(which in turn is defined as 0).  </w:t>
+      </w:r>
+      <w:r>
+        <w:t xml:space="preserve">Add a new line for your robot. Declare it </w:t>
+      </w:r>
+      <w:r>
+        <w:rPr>
+          <w:rFonts w:ascii="Courier New" w:hAnsi="Courier New" w:cs="Courier New"/>
+        </w:rPr>
+        <w:t>TRUE</w:t>
+      </w:r>
+      <w:r>
+        <w:t xml:space="preserve"> and the remaining robots </w:t>
+      </w:r>
+      <w:r>
+        <w:rPr>
+          <w:rFonts w:ascii="Courier New" w:hAnsi="Courier New" w:cs="Courier New"/>
+        </w:rPr>
+        <w:t>FALSE</w:t>
+      </w:r>
+      <w:r>
+        <w:t>. For example</w:t>
+      </w:r>
+    </w:p>
+    <w:p>
+      <w:pPr>
+        <w:pStyle w:val="NoSpacing"/>
+        <w:rPr>
+          <w:rFonts w:ascii="Courier New" w:hAnsi="Courier New" w:cs="Courier New"/>
+          <w:sz w:val="20"/>
+          <w:szCs w:val="20"/>
+        </w:rPr>
+      </w:pPr>
+      <w:r>
+        <w:rPr>
+          <w:rFonts w:ascii="Courier New" w:hAnsi="Courier New" w:cs="Courier New"/>
+          <w:sz w:val="20"/>
+          <w:szCs w:val="20"/>
+        </w:rPr>
+        <w:t xml:space="preserve">#define </w:t>
+      </w:r>
+      <w:r>
+        <w:rPr>
+          <w:rFonts w:ascii="Courier New" w:hAnsi="Courier New" w:cs="Courier New"/>
+          <w:sz w:val="20"/>
+          <w:szCs w:val="20"/>
+        </w:rPr>
+        <w:t>BiPed</w:t>
+      </w:r>
+      <w:r>
+        <w:rPr>
+          <w:rFonts w:ascii="Courier New" w:hAnsi="Courier New" w:cs="Courier New"/>
+          <w:sz w:val="20"/>
+          <w:szCs w:val="20"/>
+        </w:rPr>
+        <w:t xml:space="preserve"> </w:t>
+      </w:r>
+      <w:r>
+        <w:rPr>
+          <w:rFonts w:ascii="Courier New" w:hAnsi="Courier New" w:cs="Courier New"/>
+          <w:sz w:val="20"/>
+          <w:szCs w:val="20"/>
+        </w:rPr>
+        <w:t>TRUE</w:t>
+      </w:r>
+    </w:p>
+    <w:p>
+      <w:pPr>
+        <w:pStyle w:val="NoSpacing"/>
+        <w:spacing w:after="120"/>
+        <w:rPr>
+          <w:rFonts w:ascii="Courier New" w:hAnsi="Courier New" w:cs="Courier New"/>
+          <w:sz w:val="20"/>
+          <w:szCs w:val="20"/>
+        </w:rPr>
+      </w:pPr>
+      <w:r>
+        <w:rPr>
+          <w:rFonts w:ascii="Courier New" w:hAnsi="Courier New" w:cs="Courier New"/>
+          <w:sz w:val="20"/>
+          <w:szCs w:val="20"/>
+        </w:rPr>
+        <w:t xml:space="preserve">#define PaperBot </w:t>
+      </w:r>
+      <w:r>
+        <w:rPr>
+          <w:rFonts w:ascii="Courier New" w:hAnsi="Courier New" w:cs="Courier New"/>
+          <w:sz w:val="20"/>
+          <w:szCs w:val="20"/>
+        </w:rPr>
+        <w:t>FALSE</w:t>
+      </w:r>
+    </w:p>
+    <w:p>
+      <w:r>
+        <w:t xml:space="preserve"> </w:t>
+      </w:r>
+      <w:r>
+        <w:t>In a similar fashion add any sensors or actuators unique to your robot.</w:t>
+      </w:r>
+    </w:p>
+    <w:p>
+      <w:r>
+        <w:t>Next, open the command tab and</w:t>
+      </w:r>
+      <w:r>
+        <w:t xml:space="preserve"> scroll down to the command block you are implementing. The following example assumes you are modifying the </w:t>
+      </w:r>
+      <w:r>
+        <w:rPr>
+          <w:rFonts w:ascii="Courier New" w:hAnsi="Courier New" w:cs="Courier New"/>
+        </w:rPr>
+        <w:t xml:space="preserve">MOVE </w:t>
+      </w:r>
+      <w:r>
+        <w:t>command.</w:t>
+      </w:r>
+    </w:p>
+    <w:p>
+      <w:r>
+        <w:rPr>
+          <w:noProof/>
+        </w:rPr>
+        <w:drawing>
+          <wp:inline distT="0" distB="0" distL="0" distR="0" wp14:anchorId="6A9C6303" wp14:editId="068DAFF2">
+            <wp:extent cx="5943600" cy="3135630"/>
+            <wp:effectExtent l="0" t="0" r="0" b="7620"/>
+            <wp:docPr id="14" name="Picture 14"/>
+            <wp:cNvGraphicFramePr>
+              <a:graphicFrameLocks xmlns:a="http://schemas.openxmlformats.org/drawingml/2006/main" noChangeAspect="1"/>
+            </wp:cNvGraphicFramePr>
+            <a:graphic xmlns:a="http://schemas.openxmlformats.org/drawingml/2006/main">
+              <a:graphicData uri="http://schemas.openxmlformats.org/drawingml/2006/picture">
+                <pic:pic xmlns:pic="http://schemas.openxmlformats.org/drawingml/2006/picture">
+                  <pic:nvPicPr>
+                    <pic:cNvPr id="0" name=""/>
+                    <pic:cNvPicPr/>
+                  </pic:nvPicPr>
+                  <pic:blipFill>
+                    <a:blip r:embed="rId21"/>
+                    <a:stretch>
+                      <a:fillRect/>
+                    </a:stretch>
+                  </pic:blipFill>
+                  <pic:spPr>
+                    <a:xfrm>
+                      <a:off x="0" y="0"/>
+                      <a:ext cx="5943600" cy="3135630"/>
+                    </a:xfrm>
+                    <a:prstGeom prst="rect">
+                      <a:avLst/>
+                    </a:prstGeom>
+                  </pic:spPr>
+                </pic:pic>
+              </a:graphicData>
+            </a:graphic>
+          </wp:inline>
+        </w:drawing>
+      </w:r>
+    </w:p>
+    <w:p>
+      <w:r>
+        <w:t>Append</w:t>
+      </w:r>
+      <w:r>
+        <w:rPr>
+          <w:rFonts w:cs="Courier New"/>
+        </w:rPr>
+        <w:t xml:space="preserve"> a </w:t>
+      </w:r>
+      <w:r>
+        <w:rPr>
+          <w:rFonts w:ascii="Courier New" w:hAnsi="Courier New" w:cs="Courier New"/>
+        </w:rPr>
+        <w:t>#</w:t>
+      </w:r>
+      <w:proofErr w:type="spellStart"/>
+      <w:r>
+        <w:rPr>
+          <w:rFonts w:ascii="Courier New" w:hAnsi="Courier New" w:cs="Courier New"/>
+        </w:rPr>
+        <w:t>elif</w:t>
+      </w:r>
+      <w:proofErr w:type="spellEnd"/>
+      <w:r>
+        <w:rPr>
+          <w:rFonts w:ascii="Courier New" w:hAnsi="Courier New" w:cs="Courier New"/>
+        </w:rPr>
+        <w:t xml:space="preserve"> </w:t>
+      </w:r>
+      <w:r>
+        <w:t xml:space="preserve">preprocessor conditional directive (before </w:t>
+      </w:r>
+      <w:r>
+        <w:rPr>
+          <w:rFonts w:ascii="Courier New" w:hAnsi="Courier New" w:cs="Courier New"/>
+        </w:rPr>
+        <w:t>#</w:t>
+      </w:r>
+      <w:proofErr w:type="spellStart"/>
+      <w:r>
+        <w:rPr>
+          <w:rFonts w:ascii="Courier New" w:hAnsi="Courier New" w:cs="Courier New"/>
+        </w:rPr>
+        <w:t>endif</w:t>
+      </w:r>
+      <w:proofErr w:type="spellEnd"/>
+      <w:r>
+        <w:t xml:space="preserve">). Within this new conditional block, </w:t>
+      </w:r>
+      <w:r>
+        <w:t>add a function call to your</w:t>
+      </w:r>
+      <w:r>
+        <w:t xml:space="preserve"> unique command</w:t>
+      </w:r>
+      <w:r>
+        <w:t xml:space="preserve"> implementation. </w:t>
+      </w:r>
+      <w:r>
+        <w:t xml:space="preserve"> </w:t>
+      </w:r>
+    </w:p>
+    <w:p>
+      <w:pPr>
+        <w:pStyle w:val="NoSpacing"/>
+        <w:rPr>
+          <w:rFonts w:ascii="Courier New" w:hAnsi="Courier New" w:cs="Courier New"/>
+          <w:sz w:val="20"/>
+          <w:szCs w:val="20"/>
+        </w:rPr>
+      </w:pPr>
+      <w:r>
+        <w:rPr>
+          <w:rFonts w:ascii="Courier New" w:hAnsi="Courier New" w:cs="Courier New"/>
+          <w:sz w:val="20"/>
+          <w:szCs w:val="20"/>
+        </w:rPr>
+        <w:t>#</w:t>
+      </w:r>
+      <w:proofErr w:type="spellStart"/>
+      <w:r>
+        <w:rPr>
+          <w:rFonts w:ascii="Courier New" w:hAnsi="Courier New" w:cs="Courier New"/>
+          <w:sz w:val="20"/>
+          <w:szCs w:val="20"/>
+        </w:rPr>
+        <w:t>elif</w:t>
+      </w:r>
+      <w:proofErr w:type="spellEnd"/>
+      <w:r>
+        <w:rPr>
+          <w:rFonts w:ascii="Courier New" w:hAnsi="Courier New" w:cs="Courier New"/>
+          <w:sz w:val="20"/>
+          <w:szCs w:val="20"/>
+        </w:rPr>
+        <w:t xml:space="preserve"> BiPed</w:t>
+      </w:r>
+    </w:p>
+    <w:p>
+      <w:pPr>
+        <w:pStyle w:val="NoSpacing"/>
+        <w:rPr>
+          <w:rFonts w:ascii="Courier New" w:hAnsi="Courier New" w:cs="Courier New"/>
+          <w:sz w:val="20"/>
+          <w:szCs w:val="20"/>
+        </w:rPr>
+      </w:pPr>
+      <w:r>
+        <w:rPr>
+          <w:rFonts w:ascii="Courier New" w:hAnsi="Courier New" w:cs="Courier New"/>
+          <w:sz w:val="20"/>
+          <w:szCs w:val="20"/>
+        </w:rPr>
+        <w:t xml:space="preserve">  </w:t>
+      </w:r>
+      <w:proofErr w:type="spellStart"/>
+      <w:r>
+        <w:rPr>
+          <w:rFonts w:ascii="Courier New" w:hAnsi="Courier New" w:cs="Courier New"/>
+          <w:sz w:val="20"/>
+          <w:szCs w:val="20"/>
+        </w:rPr>
+        <w:t>walk_</w:t>
+      </w:r>
+      <w:proofErr w:type="gramStart"/>
+      <w:r>
+        <w:rPr>
+          <w:rFonts w:ascii="Courier New" w:hAnsi="Courier New" w:cs="Courier New"/>
+          <w:sz w:val="20"/>
+          <w:szCs w:val="20"/>
+        </w:rPr>
+        <w:t>BiPed</w:t>
+      </w:r>
+      <w:proofErr w:type="spellEnd"/>
+      <w:r>
+        <w:rPr>
+          <w:rFonts w:ascii="Courier New" w:hAnsi="Courier New" w:cs="Courier New"/>
+          <w:sz w:val="20"/>
+          <w:szCs w:val="20"/>
+        </w:rPr>
+        <w:t>(</w:t>
+      </w:r>
+      <w:proofErr w:type="gramEnd"/>
+      <w:r>
+        <w:rPr>
+          <w:rFonts w:ascii="Courier New" w:hAnsi="Courier New" w:cs="Courier New"/>
+          <w:sz w:val="20"/>
+          <w:szCs w:val="20"/>
+        </w:rPr>
+        <w:t>data);</w:t>
+      </w:r>
+    </w:p>
+    <w:p>
+      <w:r>
+        <w:t>Save and close the Arduino IDE. Add the</w:t>
+      </w:r>
+      <w:r>
+        <w:rPr>
+          <w:rFonts w:ascii="Courier New" w:hAnsi="Courier New" w:cs="Courier New"/>
+        </w:rPr>
+        <w:t xml:space="preserve"> </w:t>
+      </w:r>
+      <w:proofErr w:type="spellStart"/>
+      <w:r>
+        <w:rPr>
+          <w:rFonts w:ascii="Courier New" w:hAnsi="Courier New" w:cs="Courier New"/>
+        </w:rPr>
+        <w:t>ino</w:t>
+      </w:r>
+      <w:proofErr w:type="spellEnd"/>
+      <w:r>
+        <w:t xml:space="preserve"> file(s) containing the functions that are unique to your robot. </w:t>
+      </w:r>
+    </w:p>
+    <w:p>
+      <w:r>
+        <w:t xml:space="preserve">Reopen the Arduino IDE. The new </w:t>
+      </w:r>
+      <w:proofErr w:type="spellStart"/>
+      <w:r>
+        <w:t>ino</w:t>
+      </w:r>
+      <w:proofErr w:type="spellEnd"/>
+      <w:r>
+        <w:t xml:space="preserve"> fil</w:t>
+      </w:r>
+      <w:r>
+        <w:t>e(s) will now appear as tab(s). Remove any</w:t>
+      </w:r>
+      <w:r>
+        <w:rPr>
+          <w:rFonts w:ascii="Courier New" w:hAnsi="Courier New" w:cs="Courier New"/>
+        </w:rPr>
+        <w:t xml:space="preserve"> </w:t>
+      </w:r>
+      <w:proofErr w:type="gramStart"/>
+      <w:r>
+        <w:rPr>
+          <w:rFonts w:ascii="Courier New" w:hAnsi="Courier New" w:cs="Courier New"/>
+        </w:rPr>
+        <w:t>setup(</w:t>
+      </w:r>
+      <w:proofErr w:type="gramEnd"/>
+      <w:r>
+        <w:rPr>
+          <w:rFonts w:ascii="Courier New" w:hAnsi="Courier New" w:cs="Courier New"/>
+        </w:rPr>
+        <w:t>)</w:t>
+      </w:r>
+      <w:r>
+        <w:t xml:space="preserve"> or</w:t>
+      </w:r>
+      <w:r>
+        <w:rPr>
+          <w:rFonts w:ascii="Courier New" w:hAnsi="Courier New" w:cs="Courier New"/>
+        </w:rPr>
+        <w:t xml:space="preserve"> loop()</w:t>
+      </w:r>
+      <w:r>
+        <w:t xml:space="preserve"> methods from your development software.</w:t>
+      </w:r>
+    </w:p>
+    <w:p>
+      <w:r>
+        <w:t>Verify (compile) your code and verify that there are no errors.</w:t>
+      </w:r>
+    </w:p>
+    <w:p>
+      <w:pPr>
+        <w:pStyle w:val="Heading4"/>
+      </w:pPr>
+      <w:r>
+        <w:t>Unpacking/Formatting Command Arguments</w:t>
+      </w:r>
+    </w:p>
+    <w:p>
+      <w:pPr>
+        <w:spacing w:after="120"/>
+      </w:pPr>
+      <w:r>
+        <w:t>As mentioned earlier, all command data is in the form of a b</w:t>
+      </w:r>
+      <w:r>
+        <w:t xml:space="preserve">yte </w:t>
+      </w:r>
+      <w:r>
+        <w:t>a</w:t>
+      </w:r>
+      <w:r>
+        <w:t>rray</w:t>
+      </w:r>
+      <w:r>
+        <w:t xml:space="preserve">, formatted as an Arxterra command packet. </w:t>
+      </w:r>
+      <w:r>
+        <w:t xml:space="preserve"> </w:t>
+      </w:r>
+      <w:r>
+        <w:t>Your unique command</w:t>
       </w:r>
       <w:bookmarkStart w:id="0" w:name="_GoBack"/>
       <w:bookmarkEnd w:id="0"/>
-    </w:p>
-    <w:p>
-      <w:r>
-        <w:t xml:space="preserve">The Arxterra Arduino program reserves </w:t>
-      </w:r>
-      <w:r>
-        <w:t xml:space="preserve">command IDs 0x40 to 0x5F for </w:t>
-      </w:r>
-      <w:r>
-        <w:t>implementing these user defined commands on the robot.</w:t>
-      </w:r>
-    </w:p>
-    <w:p>
-      <w:pPr>
-        <w:pStyle w:val="Heading3"/>
-      </w:pPr>
-      <w:r>
-        <w:t>Implementing Commands</w:t>
+      <w:r>
+        <w:t xml:space="preserve">s may want data formatted as a type other than an 8-bit byte. In this example, four (4) bytes are converted into a 32-bit “unsigned long” data type and saved in variable </w:t>
+      </w:r>
+      <w:proofErr w:type="spellStart"/>
+      <w:r>
+        <w:rPr>
+          <w:rFonts w:ascii="Courier New" w:hAnsi="Courier New" w:cs="Courier New"/>
+        </w:rPr>
+        <w:t>ping_interval</w:t>
+      </w:r>
+      <w:proofErr w:type="spellEnd"/>
+      <w:r>
+        <w:t>.</w:t>
+      </w:r>
+    </w:p>
+    <w:p>
+      <w:r>
+        <w:rPr>
+          <w:noProof/>
+        </w:rPr>
+        <w:lastRenderedPageBreak/>
+        <w:drawing>
+          <wp:inline distT="0" distB="0" distL="0" distR="0" wp14:anchorId="30E7385E" wp14:editId="511157DB">
+            <wp:extent cx="6229350" cy="80529"/>
+            <wp:effectExtent l="0" t="0" r="0" b="0"/>
+            <wp:docPr id="15" name="Picture 15"/>
+            <wp:cNvGraphicFramePr>
+              <a:graphicFrameLocks xmlns:a="http://schemas.openxmlformats.org/drawingml/2006/main" noChangeAspect="1"/>
+            </wp:cNvGraphicFramePr>
+            <a:graphic xmlns:a="http://schemas.openxmlformats.org/drawingml/2006/main">
+              <a:graphicData uri="http://schemas.openxmlformats.org/drawingml/2006/picture">
+                <pic:pic xmlns:pic="http://schemas.openxmlformats.org/drawingml/2006/picture">
+                  <pic:nvPicPr>
+                    <pic:cNvPr id="0" name=""/>
+                    <pic:cNvPicPr/>
+                  </pic:nvPicPr>
+                  <pic:blipFill>
+                    <a:blip r:embed="rId22"/>
+                    <a:stretch>
+                      <a:fillRect/>
+                    </a:stretch>
+                  </pic:blipFill>
+                  <pic:spPr>
+                    <a:xfrm>
+                      <a:off x="0" y="0"/>
+                      <a:ext cx="6281261" cy="81200"/>
+                    </a:xfrm>
+                    <a:prstGeom prst="rect">
+                      <a:avLst/>
+                    </a:prstGeom>
+                  </pic:spPr>
+                </pic:pic>
+              </a:graphicData>
+            </a:graphic>
+          </wp:inline>
+        </w:drawing>
       </w:r>
     </w:p>
     <w:p>
@@ -1562,14 +3533,10 @@
         <w:pStyle w:val="Heading4"/>
       </w:pPr>
       <w:r>
-        <w:t>Unpacking/Formatting Command Arguments</w:t>
-      </w:r>
-    </w:p>
-    <w:p>
-      <w:r>
-        <w:t>Byte Array to other Data Types</w:t>
-      </w:r>
-    </w:p>
+        <w:t>Command Exception Codes</w:t>
+      </w:r>
+    </w:p>
+    <w:p/>
     <w:p>
       <w:pPr>
         <w:pStyle w:val="Heading1"/>
@@ -1614,7 +3581,7 @@
       <w:r>
         <w:t xml:space="preserve"> To test locally you will need a terminal application program. The following instructions use the </w:t>
       </w:r>
-      <w:hyperlink r:id="rId11" w:history="1">
+      <w:hyperlink r:id="rId23" w:history="1">
         <w:r>
           <w:rPr>
             <w:rStyle w:val="Hyperlink"/>
@@ -1652,7 +3619,6 @@
         <w:rPr>
           <w:rStyle w:val="SubtleEmphasis"/>
         </w:rPr>
-        <w:lastRenderedPageBreak/>
         <w:t>ATmega2560-Arduino</w:t>
       </w:r>
       <w:r>
@@ -1661,7 +3627,7 @@
         </w:rPr>
         <w:t xml:space="preserve"> </w:t>
       </w:r>
-      <w:hyperlink r:id="rId12" w:history="1">
+      <w:hyperlink r:id="rId24" w:history="1">
         <w:r>
           <w:rPr>
             <w:rStyle w:val="Hyperlink"/>
@@ -1926,6 +3892,7 @@
         </w:numPr>
       </w:pPr>
       <w:r>
+        <w:lastRenderedPageBreak/>
         <w:t>T</w:t>
       </w:r>
       <w:r>
@@ -2528,7 +4495,6 @@
         <w:rPr>
           <w:rFonts w:ascii="Courier New" w:hAnsi="Courier New" w:cs="Courier New"/>
         </w:rPr>
-        <w:lastRenderedPageBreak/>
         <w:t xml:space="preserve">Control Tips </w:t>
       </w:r>
       <w:proofErr w:type="gramStart"/>
@@ -2614,7 +4580,7 @@
       <w:r>
         <w:t xml:space="preserve"> or check for memory available. </w:t>
       </w:r>
-      <w:hyperlink r:id="rId13" w:history="1">
+      <w:hyperlink r:id="rId25" w:history="1">
         <w:r>
           <w:rPr>
             <w:rStyle w:val="Hyperlink"/>
@@ -2696,6 +4662,7 @@
         <w:pStyle w:val="NoSpacing"/>
       </w:pPr>
       <w:r>
+        <w:lastRenderedPageBreak/>
         <w:t>Terminal - Line Mode</w:t>
       </w:r>
     </w:p>
@@ -3707,6 +5674,7 @@
           <w:rFonts w:ascii="Courier New" w:hAnsi="Courier New" w:cs="Courier New"/>
           <w:b/>
         </w:rPr>
+        <w:lastRenderedPageBreak/>
         <w:t xml:space="preserve">A5 01 04 </w:t>
       </w:r>
       <w:r>
@@ -4070,7 +6038,6 @@
       </w:pPr>
       <w:bookmarkStart w:id="7" w:name="_Toc403551766"/>
       <w:r>
-        <w:lastRenderedPageBreak/>
         <w:t>Appendix Arduino MEGA ADK Support</w:t>
       </w:r>
       <w:bookmarkEnd w:id="7"/>
@@ -4206,15 +6173,7 @@
         <w:t>If using the ADB Library fou</w:t>
       </w:r>
       <w:r>
-        <w:t xml:space="preserve">nd in the arxterra </w:t>
-      </w:r>
-      <w:proofErr w:type="spellStart"/>
-      <w:r>
-        <w:t>Github</w:t>
-      </w:r>
-      <w:proofErr w:type="spellEnd"/>
-      <w:r>
-        <w:t xml:space="preserve"> then </w:t>
+        <w:t xml:space="preserve">nd in the arxterra Github then </w:t>
       </w:r>
       <w:r>
         <w:t>th</w:t>
@@ -4231,6 +6190,7 @@
     </w:p>
     <w:p/>
     <w:sectPr>
+      <w:footerReference w:type="default" r:id="rId26"/>
       <w:pgSz w:w="12240" w:h="15840"/>
       <w:pgMar w:top="1440" w:right="1440" w:bottom="1440" w:left="1440" w:header="720" w:footer="720" w:gutter="0"/>
       <w:cols w:space="720"/>
@@ -4238,6 +6198,134 @@
     </w:sectPr>
   </w:body>
 </w:document>
+</file>
+
+<file path=word/endnotes.xml><?xml version="1.0" encoding="utf-8"?>
+<w:endnotes xmlns:wpc="http://schemas.microsoft.com/office/word/2010/wordprocessingCanvas" xmlns:mc="http://schemas.openxmlformats.org/markup-compatibility/2006" xmlns:o="urn:schemas-microsoft-com:office:office" xmlns:r="http://schemas.openxmlformats.org/officeDocument/2006/relationships" xmlns:m="http://schemas.openxmlformats.org/officeDocument/2006/math" xmlns:v="urn:schemas-microsoft-com:vml" xmlns:wp14="http://schemas.microsoft.com/office/word/2010/wordprocessingDrawing" xmlns:wp="http://schemas.openxmlformats.org/drawingml/2006/wordprocessingDrawing" xmlns:w10="urn:schemas-microsoft-com:office:word" xmlns:w="http://schemas.openxmlformats.org/wordprocessingml/2006/main" xmlns:w14="http://schemas.microsoft.com/office/word/2010/wordml" xmlns:wpg="http://schemas.microsoft.com/office/word/2010/wordprocessingGroup" xmlns:wpi="http://schemas.microsoft.com/office/word/2010/wordprocessingInk" xmlns:wne="http://schemas.microsoft.com/office/word/2006/wordml" xmlns:wps="http://schemas.microsoft.com/office/word/2010/wordprocessingShape" mc:Ignorable="w14 wp14">
+  <w:endnote w:type="separator" w:id="-1">
+    <w:p>
+      <w:pPr>
+        <w:spacing w:after="0" w:line="240" w:lineRule="auto"/>
+      </w:pPr>
+      <w:r>
+        <w:separator/>
+      </w:r>
+    </w:p>
+  </w:endnote>
+  <w:endnote w:type="continuationSeparator" w:id="0">
+    <w:p>
+      <w:pPr>
+        <w:spacing w:after="0" w:line="240" w:lineRule="auto"/>
+      </w:pPr>
+      <w:r>
+        <w:continuationSeparator/>
+      </w:r>
+    </w:p>
+  </w:endnote>
+</w:endnotes>
+</file>
+
+<file path=word/footer1.xml><?xml version="1.0" encoding="utf-8"?>
+<w:ftr xmlns:wpc="http://schemas.microsoft.com/office/word/2010/wordprocessingCanvas" xmlns:mc="http://schemas.openxmlformats.org/markup-compatibility/2006" xmlns:o="urn:schemas-microsoft-com:office:office" xmlns:r="http://schemas.openxmlformats.org/officeDocument/2006/relationships" xmlns:m="http://schemas.openxmlformats.org/officeDocument/2006/math" xmlns:v="urn:schemas-microsoft-com:vml" xmlns:wp14="http://schemas.microsoft.com/office/word/2010/wordprocessingDrawing" xmlns:wp="http://schemas.openxmlformats.org/drawingml/2006/wordprocessingDrawing" xmlns:w10="urn:schemas-microsoft-com:office:word" xmlns:w="http://schemas.openxmlformats.org/wordprocessingml/2006/main" xmlns:w14="http://schemas.microsoft.com/office/word/2010/wordml" xmlns:wpg="http://schemas.microsoft.com/office/word/2010/wordprocessingGroup" xmlns:wpi="http://schemas.microsoft.com/office/word/2010/wordprocessingInk" xmlns:wne="http://schemas.microsoft.com/office/word/2006/wordml" xmlns:wps="http://schemas.microsoft.com/office/word/2010/wordprocessingShape" mc:Ignorable="w14 wp14">
+  <w:sdt>
+    <w:sdtPr>
+      <w:id w:val="1445722575"/>
+      <w:docPartObj>
+        <w:docPartGallery w:val="Page Numbers (Bottom of Page)"/>
+        <w:docPartUnique/>
+      </w:docPartObj>
+    </w:sdtPr>
+    <w:sdtEndPr>
+      <w:rPr>
+        <w:color w:val="808080" w:themeColor="background1" w:themeShade="80"/>
+        <w:spacing w:val="60"/>
+      </w:rPr>
+    </w:sdtEndPr>
+    <w:sdtContent>
+      <w:p>
+        <w:pPr>
+          <w:pStyle w:val="Footer"/>
+          <w:pBdr>
+            <w:top w:val="single" w:sz="4" w:space="1" w:color="D9D9D9" w:themeColor="background1" w:themeShade="D9"/>
+          </w:pBdr>
+          <w:rPr>
+            <w:b/>
+            <w:bCs/>
+          </w:rPr>
+        </w:pPr>
+        <w:r>
+          <w:fldChar w:fldCharType="begin"/>
+        </w:r>
+        <w:r>
+          <w:instrText xml:space="preserve"> PAGE   \* MERGEFORMAT </w:instrText>
+        </w:r>
+        <w:r>
+          <w:fldChar w:fldCharType="separate"/>
+        </w:r>
+        <w:r>
+          <w:rPr>
+            <w:b/>
+            <w:bCs/>
+            <w:noProof/>
+          </w:rPr>
+          <w:t>8</w:t>
+        </w:r>
+        <w:r>
+          <w:rPr>
+            <w:b/>
+            <w:bCs/>
+            <w:noProof/>
+          </w:rPr>
+          <w:fldChar w:fldCharType="end"/>
+        </w:r>
+        <w:r>
+          <w:rPr>
+            <w:b/>
+            <w:bCs/>
+          </w:rPr>
+          <w:t xml:space="preserve"> | </w:t>
+        </w:r>
+        <w:r>
+          <w:rPr>
+            <w:color w:val="808080" w:themeColor="background1" w:themeShade="80"/>
+            <w:spacing w:val="60"/>
+          </w:rPr>
+          <w:t>Hill</w:t>
+        </w:r>
+      </w:p>
+    </w:sdtContent>
+  </w:sdt>
+  <w:p>
+    <w:pPr>
+      <w:pStyle w:val="Footer"/>
+    </w:pPr>
+  </w:p>
+</w:ftr>
+</file>
+
+<file path=word/footnotes.xml><?xml version="1.0" encoding="utf-8"?>
+<w:footnotes xmlns:wpc="http://schemas.microsoft.com/office/word/2010/wordprocessingCanvas" xmlns:mc="http://schemas.openxmlformats.org/markup-compatibility/2006" xmlns:o="urn:schemas-microsoft-com:office:office" xmlns:r="http://schemas.openxmlformats.org/officeDocument/2006/relationships" xmlns:m="http://schemas.openxmlformats.org/officeDocument/2006/math" xmlns:v="urn:schemas-microsoft-com:vml" xmlns:wp14="http://schemas.microsoft.com/office/word/2010/wordprocessingDrawing" xmlns:wp="http://schemas.openxmlformats.org/drawingml/2006/wordprocessingDrawing" xmlns:w10="urn:schemas-microsoft-com:office:word" xmlns:w="http://schemas.openxmlformats.org/wordprocessingml/2006/main" xmlns:w14="http://schemas.microsoft.com/office/word/2010/wordml" xmlns:wpg="http://schemas.microsoft.com/office/word/2010/wordprocessingGroup" xmlns:wpi="http://schemas.microsoft.com/office/word/2010/wordprocessingInk" xmlns:wne="http://schemas.microsoft.com/office/word/2006/wordml" xmlns:wps="http://schemas.microsoft.com/office/word/2010/wordprocessingShape" mc:Ignorable="w14 wp14">
+  <w:footnote w:type="separator" w:id="-1">
+    <w:p>
+      <w:pPr>
+        <w:spacing w:after="0" w:line="240" w:lineRule="auto"/>
+      </w:pPr>
+      <w:r>
+        <w:separator/>
+      </w:r>
+    </w:p>
+  </w:footnote>
+  <w:footnote w:type="continuationSeparator" w:id="0">
+    <w:p>
+      <w:pPr>
+        <w:spacing w:after="0" w:line="240" w:lineRule="auto"/>
+      </w:pPr>
+      <w:r>
+        <w:continuationSeparator/>
+      </w:r>
+    </w:p>
+  </w:footnote>
+</w:footnotes>
 </file>
 
 <file path=word/numbering.xml><?xml version="1.0" encoding="utf-8"?>
@@ -5863,6 +7951,50 @@
       <w:color w:val="4F81BD" w:themeColor="accent1"/>
     </w:rPr>
   </w:style>
+  <w:style w:type="paragraph" w:styleId="Header">
+    <w:name w:val="header"/>
+    <w:basedOn w:val="Normal"/>
+    <w:link w:val="HeaderChar"/>
+    <w:uiPriority w:val="99"/>
+    <w:unhideWhenUsed/>
+    <w:rsid w:val="00C93D74"/>
+    <w:pPr>
+      <w:tabs>
+        <w:tab w:val="center" w:pos="4680"/>
+        <w:tab w:val="right" w:pos="9360"/>
+      </w:tabs>
+      <w:spacing w:after="0" w:line="240" w:lineRule="auto"/>
+    </w:pPr>
+  </w:style>
+  <w:style w:type="character" w:customStyle="1" w:styleId="HeaderChar">
+    <w:name w:val="Header Char"/>
+    <w:basedOn w:val="DefaultParagraphFont"/>
+    <w:link w:val="Header"/>
+    <w:uiPriority w:val="99"/>
+    <w:rsid w:val="00C93D74"/>
+  </w:style>
+  <w:style w:type="paragraph" w:styleId="Footer">
+    <w:name w:val="footer"/>
+    <w:basedOn w:val="Normal"/>
+    <w:link w:val="FooterChar"/>
+    <w:uiPriority w:val="99"/>
+    <w:unhideWhenUsed/>
+    <w:rsid w:val="00C93D74"/>
+    <w:pPr>
+      <w:tabs>
+        <w:tab w:val="center" w:pos="4680"/>
+        <w:tab w:val="right" w:pos="9360"/>
+      </w:tabs>
+      <w:spacing w:after="0" w:line="240" w:lineRule="auto"/>
+    </w:pPr>
+  </w:style>
+  <w:style w:type="character" w:customStyle="1" w:styleId="FooterChar">
+    <w:name w:val="Footer Char"/>
+    <w:basedOn w:val="DefaultParagraphFont"/>
+    <w:link w:val="Footer"/>
+    <w:uiPriority w:val="99"/>
+    <w:rsid w:val="00C93D74"/>
+  </w:style>
 </w:styles>
 </file>
 
@@ -6421,6 +8553,50 @@
       <w:color w:val="4F81BD" w:themeColor="accent1"/>
     </w:rPr>
   </w:style>
+  <w:style w:type="paragraph" w:styleId="Header">
+    <w:name w:val="header"/>
+    <w:basedOn w:val="Normal"/>
+    <w:link w:val="HeaderChar"/>
+    <w:uiPriority w:val="99"/>
+    <w:unhideWhenUsed/>
+    <w:rsid w:val="00C93D74"/>
+    <w:pPr>
+      <w:tabs>
+        <w:tab w:val="center" w:pos="4680"/>
+        <w:tab w:val="right" w:pos="9360"/>
+      </w:tabs>
+      <w:spacing w:after="0" w:line="240" w:lineRule="auto"/>
+    </w:pPr>
+  </w:style>
+  <w:style w:type="character" w:customStyle="1" w:styleId="HeaderChar">
+    <w:name w:val="Header Char"/>
+    <w:basedOn w:val="DefaultParagraphFont"/>
+    <w:link w:val="Header"/>
+    <w:uiPriority w:val="99"/>
+    <w:rsid w:val="00C93D74"/>
+  </w:style>
+  <w:style w:type="paragraph" w:styleId="Footer">
+    <w:name w:val="footer"/>
+    <w:basedOn w:val="Normal"/>
+    <w:link w:val="FooterChar"/>
+    <w:uiPriority w:val="99"/>
+    <w:unhideWhenUsed/>
+    <w:rsid w:val="00C93D74"/>
+    <w:pPr>
+      <w:tabs>
+        <w:tab w:val="center" w:pos="4680"/>
+        <w:tab w:val="right" w:pos="9360"/>
+      </w:tabs>
+      <w:spacing w:after="0" w:line="240" w:lineRule="auto"/>
+    </w:pPr>
+  </w:style>
+  <w:style w:type="character" w:customStyle="1" w:styleId="FooterChar">
+    <w:name w:val="Footer Char"/>
+    <w:basedOn w:val="DefaultParagraphFont"/>
+    <w:link w:val="Footer"/>
+    <w:uiPriority w:val="99"/>
+    <w:rsid w:val="00C93D74"/>
+  </w:style>
 </w:styles>
 </file>
 
@@ -6714,7 +8890,7 @@
 </file>
 
 <file path=customXml/itemProps1.xml><?xml version="1.0" encoding="utf-8"?>
-<ds:datastoreItem xmlns:ds="http://schemas.openxmlformats.org/officeDocument/2006/customXml" ds:itemID="{3402A170-F7EE-47F9-BE7A-27EDEE79A303}">
+<ds:datastoreItem xmlns:ds="http://schemas.openxmlformats.org/officeDocument/2006/customXml" ds:itemID="{35B93ACE-6721-4335-9B74-9013EAF9F800}">
   <ds:schemaRefs>
     <ds:schemaRef ds:uri="http://schemas.openxmlformats.org/officeDocument/2006/bibliography"/>
   </ds:schemaRefs>

</xml_diff>